<commit_message>
applied latest gal comment (on print)
</commit_message>
<xml_diff>
--- a/scratch.docx
+++ b/scratch.docx
@@ -2,6 +2,1425 @@
 <file path=word/document.xml><?xml version="1.0" encoding="utf-8"?>
 <w:document xmlns:wpc="http://schemas.microsoft.com/office/word/2010/wordprocessingCanvas" xmlns:mc="http://schemas.openxmlformats.org/markup-compatibility/2006" xmlns:o="urn:schemas-microsoft-com:office:office" xmlns:r="http://schemas.openxmlformats.org/officeDocument/2006/relationships" xmlns:m="http://schemas.openxmlformats.org/officeDocument/2006/math" xmlns:v="urn:schemas-microsoft-com:vml" xmlns:wp14="http://schemas.microsoft.com/office/word/2010/wordprocessingDrawing" xmlns:wp="http://schemas.openxmlformats.org/drawingml/2006/wordprocessingDrawing" xmlns:w10="urn:schemas-microsoft-com:office:word" xmlns:w="http://schemas.openxmlformats.org/wordprocessingml/2006/main" xmlns:w14="http://schemas.microsoft.com/office/word/2010/wordml" xmlns:w15="http://schemas.microsoft.com/office/word/2012/wordml" xmlns:wpg="http://schemas.microsoft.com/office/word/2010/wordprocessingGroup" xmlns:wpi="http://schemas.microsoft.com/office/word/2010/wordprocessingInk" xmlns:wne="http://schemas.microsoft.com/office/word/2006/wordml" xmlns:wps="http://schemas.microsoft.com/office/word/2010/wordprocessingShape" mc:Ignorable="w14 w15 wp14">
   <w:body>
+    <w:p>
+      <w:pPr>
+        <w:ind w:left="720"/>
+        <w:rPr>
+          <w:rFonts w:ascii="Arial" w:eastAsia="+mn-ea" w:hAnsi="Arial" w:cs="+mn-cs"/>
+          <w:color w:val="000000"/>
+          <w:kern w:val="24"/>
+          <w:sz w:val="28"/>
+          <w:szCs w:val="28"/>
+        </w:rPr>
+      </w:pPr>
+      <m:oMath>
+        <m:r>
+          <w:rPr>
+            <w:rFonts w:ascii="Cambria Math" w:eastAsia="+mn-ea" w:hAnsi="Cambria Math" w:cs="+mn-cs"/>
+            <w:color w:val="000000"/>
+            <w:kern w:val="24"/>
+            <w:sz w:val="28"/>
+            <w:szCs w:val="28"/>
+          </w:rPr>
+          <m:t>d=</m:t>
+        </m:r>
+        <m:r>
+          <m:rPr>
+            <m:sty m:val="p"/>
+          </m:rPr>
+          <w:rPr>
+            <w:rFonts w:ascii="Cambria Math" w:eastAsia="+mn-ea" w:hAnsi="Cambria Math" w:cs="+mn-cs"/>
+            <w:color w:val="000000"/>
+            <w:kern w:val="24"/>
+            <w:sz w:val="28"/>
+            <w:szCs w:val="28"/>
+          </w:rPr>
+          <m:t>dimension</m:t>
+        </m:r>
+        <m:r>
+          <w:rPr>
+            <w:rFonts w:ascii="Cambria Math" w:eastAsia="+mn-ea" w:hAnsi="Cambria Math" w:cs="+mn-cs"/>
+            <w:color w:val="000000"/>
+            <w:kern w:val="24"/>
+            <w:sz w:val="28"/>
+            <w:szCs w:val="28"/>
+          </w:rPr>
+          <m:t>, T=</m:t>
+        </m:r>
+        <m:r>
+          <m:rPr>
+            <m:sty m:val="p"/>
+          </m:rPr>
+          <w:rPr>
+            <w:rFonts w:ascii="Cambria Math" w:eastAsia="+mn-ea" w:hAnsi="Cambria Math" w:cs="+mn-cs"/>
+            <w:color w:val="000000"/>
+            <w:kern w:val="24"/>
+            <w:sz w:val="28"/>
+            <w:szCs w:val="28"/>
+          </w:rPr>
+          <m:t># of triplets</m:t>
+        </m:r>
+        <m:r>
+          <w:rPr>
+            <w:rFonts w:ascii="Cambria Math" w:eastAsia="+mn-ea" w:hAnsi="Cambria Math" w:cs="+mn-cs"/>
+            <w:color w:val="000000"/>
+            <w:kern w:val="24"/>
+            <w:sz w:val="28"/>
+            <w:szCs w:val="28"/>
+          </w:rPr>
+          <m:t>, γ=</m:t>
+        </m:r>
+        <m:r>
+          <m:rPr>
+            <m:sty m:val="p"/>
+          </m:rPr>
+          <w:rPr>
+            <w:rFonts w:ascii="Cambria Math" w:eastAsia="+mn-ea" w:hAnsi="Cambria Math" w:cs="+mn-cs"/>
+            <w:color w:val="000000"/>
+            <w:kern w:val="24"/>
+            <w:sz w:val="28"/>
+            <w:szCs w:val="28"/>
+          </w:rPr>
+          <m:t>data density</m:t>
+        </m:r>
+        <m:r>
+          <w:rPr>
+            <w:rFonts w:ascii="Cambria Math" w:eastAsia="+mn-ea" w:hAnsi="Cambria Math" w:cs="+mn-cs"/>
+            <w:color w:val="000000"/>
+            <w:kern w:val="24"/>
+            <w:sz w:val="28"/>
+            <w:szCs w:val="28"/>
+          </w:rPr>
+          <m:t>, ρ=</m:t>
+        </m:r>
+        <m:r>
+          <m:rPr>
+            <m:sty m:val="p"/>
+          </m:rPr>
+          <w:rPr>
+            <w:rFonts w:ascii="Cambria Math" w:eastAsia="+mn-ea" w:hAnsi="Cambria Math" w:cs="+mn-cs"/>
+            <w:color w:val="000000"/>
+            <w:kern w:val="24"/>
+            <w:sz w:val="28"/>
+            <w:szCs w:val="28"/>
+          </w:rPr>
+          <m:t>learned matrix row density</m:t>
+        </m:r>
+        <m:r>
+          <w:rPr>
+            <w:rFonts w:ascii="Cambria Math" w:eastAsia="+mn-ea" w:hAnsi="Cambria Math" w:cs="+mn-cs"/>
+            <w:color w:val="000000"/>
+            <w:kern w:val="24"/>
+            <w:sz w:val="28"/>
+            <w:szCs w:val="28"/>
+          </w:rPr>
+          <m:t>, P=</m:t>
+        </m:r>
+        <m:r>
+          <m:rPr>
+            <m:sty m:val="p"/>
+          </m:rPr>
+          <w:rPr>
+            <w:rFonts w:ascii="Cambria Math" w:eastAsia="+mn-ea" w:hAnsi="Cambria Math" w:cs="+mn-cs"/>
+            <w:color w:val="000000"/>
+            <w:kern w:val="24"/>
+            <w:sz w:val="28"/>
+            <w:szCs w:val="28"/>
+          </w:rPr>
+          <m:t># of projections</m:t>
+        </m:r>
+      </m:oMath>
+      <w:r>
+        <w:rPr>
+          <w:rFonts w:ascii="Arial" w:eastAsia="+mn-ea" w:hAnsi="Arial" w:cs="+mn-cs"/>
+          <w:color w:val="000000"/>
+          <w:kern w:val="24"/>
+          <w:sz w:val="28"/>
+          <w:szCs w:val="28"/>
+        </w:rPr>
+        <w:t xml:space="preserve"> </w:t>
+      </w:r>
+    </w:p>
+    <w:p>
+      <w:pPr>
+        <w:rPr>
+          <w:rFonts w:ascii="Arial" w:eastAsia="+mn-ea" w:hAnsi="Arial" w:cs="+mn-cs"/>
+          <w:color w:val="000000"/>
+          <w:kern w:val="24"/>
+          <w:sz w:val="28"/>
+          <w:szCs w:val="28"/>
+        </w:rPr>
+      </w:pPr>
+      <m:oMath>
+        <m:r>
+          <w:rPr>
+            <w:rFonts w:ascii="Cambria Math" w:eastAsia="+mn-ea" w:hAnsi="Cambria Math" w:cs="+mn-cs"/>
+            <w:color w:val="000000"/>
+            <w:kern w:val="24"/>
+            <w:sz w:val="28"/>
+            <w:szCs w:val="28"/>
+          </w:rPr>
+          <m:t>d</m:t>
+        </m:r>
+      </m:oMath>
+      <w:r>
+        <w:rPr>
+          <w:rFonts w:ascii="Arial" w:eastAsia="+mn-ea" w:hAnsi="Arial" w:cs="+mn-cs"/>
+          <w:color w:val="000000"/>
+          <w:kern w:val="24"/>
+          <w:sz w:val="28"/>
+          <w:szCs w:val="28"/>
+        </w:rPr>
+        <w:t xml:space="preserve"> = dimension, </w:t>
+      </w:r>
+      <m:oMath>
+        <m:r>
+          <w:rPr>
+            <w:rFonts w:ascii="Cambria Math" w:eastAsia="+mn-ea" w:hAnsi="Cambria Math" w:cs="+mn-cs"/>
+            <w:color w:val="000000"/>
+            <w:kern w:val="24"/>
+            <w:sz w:val="28"/>
+            <w:szCs w:val="28"/>
+          </w:rPr>
+          <m:t>T</m:t>
+        </m:r>
+      </m:oMath>
+      <w:r>
+        <w:rPr>
+          <w:rFonts w:ascii="Arial" w:eastAsia="+mn-ea" w:hAnsi="Arial" w:cs="+mn-cs"/>
+          <w:color w:val="000000"/>
+          <w:kern w:val="24"/>
+          <w:sz w:val="28"/>
+          <w:szCs w:val="28"/>
+        </w:rPr>
+        <w:t xml:space="preserve"> = # of triplets, </w:t>
+      </w:r>
+      <m:oMath>
+        <m:r>
+          <w:rPr>
+            <w:rFonts w:ascii="Cambria Math" w:eastAsia="+mn-ea" w:hAnsi="Cambria Math" w:cs="+mn-cs"/>
+            <w:color w:val="000000"/>
+            <w:kern w:val="24"/>
+            <w:sz w:val="28"/>
+            <w:szCs w:val="28"/>
+          </w:rPr>
+          <m:t>γ</m:t>
+        </m:r>
+      </m:oMath>
+      <w:r>
+        <w:rPr>
+          <w:rFonts w:ascii="Arial" w:eastAsia="+mn-ea" w:hAnsi="Arial" w:cs="+mn-cs"/>
+          <w:color w:val="000000"/>
+          <w:kern w:val="24"/>
+          <w:sz w:val="28"/>
+          <w:szCs w:val="28"/>
+        </w:rPr>
+        <w:t xml:space="preserve"> = data density, </w:t>
+      </w:r>
+      <m:oMath>
+        <m:r>
+          <w:rPr>
+            <w:rFonts w:ascii="Cambria Math" w:eastAsia="+mn-ea" w:hAnsi="Cambria Math" w:cs="+mn-cs"/>
+            <w:color w:val="000000"/>
+            <w:kern w:val="24"/>
+            <w:sz w:val="28"/>
+            <w:szCs w:val="28"/>
+          </w:rPr>
+          <m:t>ρ</m:t>
+        </m:r>
+      </m:oMath>
+      <w:r>
+        <w:rPr>
+          <w:rFonts w:ascii="Arial" w:eastAsia="+mn-ea" w:hAnsi="Arial" w:cs="+mn-cs"/>
+          <w:color w:val="000000"/>
+          <w:kern w:val="24"/>
+          <w:sz w:val="28"/>
+          <w:szCs w:val="28"/>
+        </w:rPr>
+        <w:t xml:space="preserve"> = </w:t>
+      </w:r>
+      <m:oMath>
+        <m:r>
+          <w:rPr>
+            <w:rFonts w:ascii="Cambria Math" w:eastAsia="+mn-ea" w:hAnsi="Cambria Math" w:cs="+mn-cs"/>
+            <w:color w:val="000000"/>
+            <w:kern w:val="24"/>
+            <w:sz w:val="28"/>
+            <w:szCs w:val="28"/>
+          </w:rPr>
+          <m:t>W</m:t>
+        </m:r>
+      </m:oMath>
+      <w:r>
+        <w:rPr>
+          <w:rFonts w:ascii="Arial" w:eastAsia="+mn-ea" w:hAnsi="Arial" w:cs="+mn-cs"/>
+          <w:color w:val="000000"/>
+          <w:kern w:val="24"/>
+          <w:sz w:val="28"/>
+          <w:szCs w:val="28"/>
+        </w:rPr>
+        <w:t xml:space="preserve"> row density, </w:t>
+      </w:r>
+      <m:oMath>
+        <m:r>
+          <w:rPr>
+            <w:rFonts w:ascii="Cambria Math" w:eastAsia="+mn-ea" w:hAnsi="Cambria Math" w:cs="+mn-cs"/>
+            <w:color w:val="000000"/>
+            <w:kern w:val="24"/>
+            <w:sz w:val="28"/>
+            <w:szCs w:val="28"/>
+          </w:rPr>
+          <m:t>P</m:t>
+        </m:r>
+      </m:oMath>
+      <w:r>
+        <w:rPr>
+          <w:rFonts w:ascii="Arial" w:eastAsia="+mn-ea" w:hAnsi="Arial" w:cs="+mn-cs"/>
+          <w:color w:val="000000"/>
+          <w:kern w:val="24"/>
+          <w:sz w:val="28"/>
+          <w:szCs w:val="28"/>
+        </w:rPr>
+        <w:t xml:space="preserve"> = # of SGD projections.</w:t>
+      </w:r>
+    </w:p>
+    <w:p>
+      <w:pPr>
+        <w:rPr>
+          <w:rFonts w:ascii="Arial" w:eastAsia="+mn-ea" w:hAnsi="Arial" w:cs="+mn-cs"/>
+          <w:color w:val="000000"/>
+          <w:kern w:val="24"/>
+          <w:sz w:val="28"/>
+          <w:szCs w:val="28"/>
+          <w:lang w:val="en-AU"/>
+        </w:rPr>
+      </w:pPr>
+      <w:r>
+        <w:rPr>
+          <w:rFonts w:ascii="Arial" w:eastAsia="+mn-ea" w:hAnsi="Arial" w:cs="+mn-cs"/>
+          <w:color w:val="000000"/>
+          <w:kern w:val="24"/>
+          <w:sz w:val="28"/>
+          <w:szCs w:val="28"/>
+          <w:lang w:val="en-AU"/>
+        </w:rPr>
+        <w:t>Data</w:t>
+      </w:r>
+      <w:r>
+        <w:rPr>
+          <w:rFonts w:ascii="Arial" w:eastAsia="+mn-ea" w:hAnsi="Arial" w:cs="+mn-cs"/>
+          <w:color w:val="000000"/>
+          <w:kern w:val="24"/>
+          <w:sz w:val="28"/>
+          <w:szCs w:val="28"/>
+          <w:vertAlign w:val="superscript"/>
+          <w:lang w:val="en-AU"/>
+        </w:rPr>
+        <w:t>5</w:t>
+      </w:r>
+      <w:r>
+        <w:rPr>
+          <w:rFonts w:ascii="Arial" w:eastAsia="+mn-ea" w:hAnsi="Arial" w:cs="+mn-cs"/>
+          <w:color w:val="000000"/>
+          <w:kern w:val="24"/>
+          <w:sz w:val="28"/>
+          <w:szCs w:val="28"/>
+          <w:lang w:val="en-AU"/>
+        </w:rPr>
+        <w:t xml:space="preserve"> </w:t>
+      </w:r>
+      <w:r>
+        <w:rPr>
+          <w:rFonts w:ascii="Arial" w:eastAsia="+mn-ea" w:hAnsi="Arial" w:cs="+mn-cs"/>
+          <w:color w:val="000000"/>
+          <w:kern w:val="24"/>
+          <w:sz w:val="28"/>
+          <w:szCs w:val="28"/>
+          <w:lang w:val="en-AU"/>
+        </w:rPr>
+        <w:t>boosting</w:t>
+      </w:r>
+      <w:r>
+        <w:rPr>
+          <w:rFonts w:ascii="Arial" w:eastAsia="+mn-ea" w:hAnsi="Arial" w:cs="+mn-cs"/>
+          <w:color w:val="000000"/>
+          <w:kern w:val="24"/>
+          <w:sz w:val="28"/>
+          <w:szCs w:val="28"/>
+          <w:vertAlign w:val="superscript"/>
+          <w:lang w:val="en-AU"/>
+        </w:rPr>
+        <w:t>7</w:t>
+      </w:r>
+      <w:r>
+        <w:rPr>
+          <w:rFonts w:ascii="Arial" w:eastAsia="+mn-ea" w:hAnsi="Arial" w:cs="+mn-cs"/>
+          <w:color w:val="000000"/>
+          <w:kern w:val="24"/>
+          <w:sz w:val="28"/>
+          <w:szCs w:val="28"/>
+          <w:lang w:val="en-AU"/>
+        </w:rPr>
+        <w:t xml:space="preserve"> </w:t>
+      </w:r>
+    </w:p>
+    <w:p>
+      <w:pPr>
+        <w:rPr>
+          <w:rFonts w:ascii="Arial" w:eastAsia="+mn-ea" w:hAnsi="Arial" w:cs="+mn-cs"/>
+          <w:color w:val="000000"/>
+          <w:kern w:val="24"/>
+          <w:sz w:val="28"/>
+          <w:szCs w:val="28"/>
+          <w:lang w:val="en-AU"/>
+        </w:rPr>
+      </w:pPr>
+    </w:p>
+    <w:p>
+      <w:pPr>
+        <w:rPr>
+          <w:rFonts w:ascii="Arial" w:eastAsia="+mn-ea" w:hAnsi="Arial" w:cs="+mn-cs"/>
+          <w:color w:val="000000"/>
+          <w:kern w:val="24"/>
+          <w:sz w:val="28"/>
+          <w:szCs w:val="28"/>
+        </w:rPr>
+      </w:pPr>
+      <w:r>
+        <w:rPr>
+          <w:rFonts w:ascii="Arial" w:eastAsia="+mn-ea" w:hAnsi="Arial" w:cs="+mn-cs"/>
+          <w:color w:val="000000"/>
+          <w:kern w:val="24"/>
+          <w:sz w:val="28"/>
+          <w:szCs w:val="28"/>
+          <w:vertAlign w:val="superscript"/>
+        </w:rPr>
+        <w:t>1</w:t>
+      </w:r>
+      <w:r>
+        <w:rPr>
+          <w:rFonts w:ascii="Arial" w:eastAsia="+mn-ea" w:hAnsi="Arial" w:cs="+mn-cs"/>
+          <w:color w:val="000000"/>
+          <w:kern w:val="24"/>
+          <w:sz w:val="28"/>
+          <w:szCs w:val="28"/>
+        </w:rPr>
+        <w:t>Boyd</w:t>
+      </w:r>
+      <w:r>
+        <w:rPr>
+          <w:rFonts w:ascii="Arial" w:eastAsia="+mn-ea" w:hAnsi="Arial" w:cs="+mn-cs"/>
+          <w:color w:val="000000"/>
+          <w:kern w:val="24"/>
+          <w:sz w:val="28"/>
+          <w:szCs w:val="28"/>
+        </w:rPr>
+        <w:t xml:space="preserve"> et al.</w:t>
+      </w:r>
+      <w:r>
+        <w:rPr>
+          <w:rFonts w:ascii="Arial" w:eastAsia="+mn-ea" w:hAnsi="Arial" w:cs="+mn-cs"/>
+          <w:color w:val="000000"/>
+          <w:kern w:val="24"/>
+          <w:sz w:val="28"/>
+          <w:szCs w:val="28"/>
+        </w:rPr>
+        <w:t xml:space="preserve"> </w:t>
+      </w:r>
+      <w:r>
+        <w:rPr>
+          <w:rFonts w:ascii="Arial" w:eastAsia="+mn-ea" w:hAnsi="Arial" w:cs="+mn-cs"/>
+          <w:i/>
+          <w:iCs/>
+          <w:color w:val="000000"/>
+          <w:kern w:val="24"/>
+          <w:sz w:val="28"/>
+          <w:szCs w:val="28"/>
+        </w:rPr>
+        <w:t>Convex Optimization</w:t>
+      </w:r>
+      <w:r>
+        <w:rPr>
+          <w:rFonts w:ascii="Arial" w:eastAsia="+mn-ea" w:hAnsi="Arial" w:cs="+mn-cs"/>
+          <w:color w:val="000000"/>
+          <w:kern w:val="24"/>
+          <w:sz w:val="28"/>
+          <w:szCs w:val="28"/>
+        </w:rPr>
+        <w:t>, 2014</w:t>
+      </w:r>
+      <w:r>
+        <w:rPr>
+          <w:rFonts w:ascii="Arial" w:eastAsia="+mn-ea" w:hAnsi="Arial" w:cs="+mn-cs"/>
+          <w:color w:val="000000"/>
+          <w:kern w:val="24"/>
+          <w:sz w:val="28"/>
+          <w:szCs w:val="28"/>
+        </w:rPr>
+        <w:t xml:space="preserve">, </w:t>
+      </w:r>
+      <w:r>
+        <w:rPr>
+          <w:rFonts w:ascii="Arial" w:eastAsia="+mn-ea" w:hAnsi="Arial" w:cs="+mn-cs"/>
+          <w:color w:val="000000"/>
+          <w:kern w:val="24"/>
+          <w:sz w:val="28"/>
+          <w:szCs w:val="28"/>
+          <w:vertAlign w:val="superscript"/>
+        </w:rPr>
+        <w:t>2</w:t>
+      </w:r>
+      <w:r>
+        <w:rPr>
+          <w:rFonts w:ascii="Arial" w:eastAsia="+mn-ea" w:hAnsi="Arial" w:cs="+mn-cs"/>
+          <w:color w:val="000000"/>
+          <w:kern w:val="24"/>
+          <w:sz w:val="28"/>
+          <w:szCs w:val="28"/>
+        </w:rPr>
+        <w:t xml:space="preserve">Jacob et al. </w:t>
+      </w:r>
+      <w:r>
+        <w:rPr>
+          <w:rFonts w:ascii="Arial" w:eastAsia="+mn-ea" w:hAnsi="Arial" w:cs="+mn-cs"/>
+          <w:i/>
+          <w:iCs/>
+          <w:color w:val="000000"/>
+          <w:kern w:val="24"/>
+          <w:sz w:val="28"/>
+          <w:szCs w:val="28"/>
+        </w:rPr>
+        <w:t>Gr</w:t>
+      </w:r>
+      <w:r>
+        <w:rPr>
+          <w:rFonts w:ascii="Arial" w:eastAsia="+mn-ea" w:hAnsi="Arial" w:cs="+mn-cs"/>
+          <w:i/>
+          <w:iCs/>
+          <w:color w:val="000000"/>
+          <w:kern w:val="24"/>
+          <w:sz w:val="28"/>
+          <w:szCs w:val="28"/>
+        </w:rPr>
+        <w:t>oup lasso with overlap and grap</w:t>
+      </w:r>
+      <w:r>
+        <w:rPr>
+          <w:rFonts w:ascii="Arial" w:eastAsia="+mn-ea" w:hAnsi="Arial" w:cs="+mn-cs"/>
+          <w:i/>
+          <w:iCs/>
+          <w:color w:val="000000"/>
+          <w:kern w:val="24"/>
+          <w:sz w:val="28"/>
+          <w:szCs w:val="28"/>
+        </w:rPr>
+        <w:t>h</w:t>
+      </w:r>
+      <w:r>
+        <w:rPr>
+          <w:rFonts w:ascii="Arial" w:eastAsia="+mn-ea" w:hAnsi="Arial" w:cs="+mn-cs"/>
+          <w:i/>
+          <w:iCs/>
+          <w:color w:val="000000"/>
+          <w:kern w:val="24"/>
+          <w:sz w:val="28"/>
+          <w:szCs w:val="28"/>
+        </w:rPr>
+        <w:t xml:space="preserve"> lasso</w:t>
+      </w:r>
+      <w:r>
+        <w:rPr>
+          <w:rFonts w:ascii="Arial" w:eastAsia="+mn-ea" w:hAnsi="Arial" w:cs="+mn-cs"/>
+          <w:color w:val="000000"/>
+          <w:kern w:val="24"/>
+          <w:sz w:val="28"/>
+          <w:szCs w:val="28"/>
+        </w:rPr>
+        <w:t xml:space="preserve">, 2009, </w:t>
+      </w:r>
+      <w:r>
+        <w:rPr>
+          <w:rFonts w:ascii="Arial" w:eastAsia="+mn-ea" w:hAnsi="Arial" w:cs="+mn-cs"/>
+          <w:color w:val="000000"/>
+          <w:kern w:val="24"/>
+          <w:sz w:val="28"/>
+          <w:szCs w:val="28"/>
+          <w:vertAlign w:val="superscript"/>
+        </w:rPr>
+        <w:t>3</w:t>
+      </w:r>
+      <w:r>
+        <w:rPr>
+          <w:rFonts w:ascii="Arial" w:eastAsia="+mn-ea" w:hAnsi="Arial" w:cs="+mn-cs"/>
+          <w:color w:val="000000"/>
+          <w:kern w:val="24"/>
+          <w:sz w:val="28"/>
+          <w:szCs w:val="28"/>
+        </w:rPr>
+        <w:t>Obozinski et al.</w:t>
+      </w:r>
+      <w:r>
+        <w:rPr>
+          <w:rFonts w:ascii="Arial" w:eastAsia="+mn-ea" w:hAnsi="Arial" w:cs="+mn-cs"/>
+          <w:i/>
+          <w:iCs/>
+          <w:color w:val="000000"/>
+          <w:kern w:val="24"/>
+          <w:sz w:val="28"/>
+          <w:szCs w:val="28"/>
+        </w:rPr>
+        <w:t xml:space="preserve"> </w:t>
+      </w:r>
+      <w:r>
+        <w:rPr>
+          <w:rFonts w:ascii="Arial" w:eastAsia="+mn-ea" w:hAnsi="Arial" w:cs="+mn-cs"/>
+          <w:i/>
+          <w:iCs/>
+          <w:color w:val="000000"/>
+          <w:kern w:val="24"/>
+          <w:sz w:val="28"/>
+          <w:szCs w:val="28"/>
+        </w:rPr>
+        <w:t>Group lasso with overlaps: the latent</w:t>
+      </w:r>
+      <w:r>
+        <w:rPr>
+          <w:rFonts w:ascii="Arial" w:eastAsia="+mn-ea" w:hAnsi="Arial" w:cs="+mn-cs"/>
+          <w:i/>
+          <w:iCs/>
+          <w:color w:val="000000"/>
+          <w:kern w:val="24"/>
+          <w:sz w:val="28"/>
+          <w:szCs w:val="28"/>
+        </w:rPr>
+        <w:t xml:space="preserve"> group lasso approach</w:t>
+      </w:r>
+      <w:r>
+        <w:rPr>
+          <w:rFonts w:ascii="Arial" w:eastAsia="+mn-ea" w:hAnsi="Arial" w:cs="+mn-cs"/>
+          <w:color w:val="000000"/>
+          <w:kern w:val="24"/>
+          <w:sz w:val="28"/>
+          <w:szCs w:val="28"/>
+        </w:rPr>
+        <w:t>, 2011,</w:t>
+      </w:r>
+      <w:bookmarkStart w:id="0" w:name="_GoBack"/>
+      <w:bookmarkEnd w:id="0"/>
+      <w:r>
+        <w:rPr>
+          <w:rFonts w:ascii="Arial" w:eastAsia="+mn-ea" w:hAnsi="Arial" w:cs="+mn-cs"/>
+          <w:color w:val="000000"/>
+          <w:kern w:val="24"/>
+          <w:sz w:val="28"/>
+          <w:szCs w:val="28"/>
+        </w:rPr>
+        <w:t xml:space="preserve"> </w:t>
+      </w:r>
+    </w:p>
+    <w:p>
+      <w:pPr>
+        <w:rPr>
+          <w:rFonts w:ascii="Arial" w:eastAsia="+mn-ea" w:hAnsi="Arial" w:cs="+mn-cs"/>
+          <w:color w:val="000000"/>
+          <w:kern w:val="24"/>
+          <w:sz w:val="28"/>
+          <w:szCs w:val="28"/>
+        </w:rPr>
+      </w:pPr>
+      <w:r>
+        <w:rPr>
+          <w:rFonts w:ascii="Arial" w:eastAsia="+mn-ea" w:hAnsi="Arial" w:cs="+mn-cs"/>
+          <w:color w:val="000000"/>
+          <w:kern w:val="24"/>
+          <w:sz w:val="28"/>
+          <w:szCs w:val="28"/>
+        </w:rPr>
+        <w:t>E</w:t>
+      </w:r>
+      <w:r>
+        <w:rPr>
+          <w:rFonts w:ascii="Arial" w:eastAsia="+mn-ea" w:hAnsi="Arial" w:cs="+mn-cs"/>
+          <w:color w:val="000000"/>
+          <w:kern w:val="24"/>
+          <w:sz w:val="28"/>
+          <w:szCs w:val="28"/>
+        </w:rPr>
+        <w:t>valu</w:t>
+      </w:r>
+      <w:r>
+        <w:rPr>
+          <w:rFonts w:ascii="Arial" w:eastAsia="+mn-ea" w:hAnsi="Arial" w:cs="+mn-cs"/>
+          <w:color w:val="000000"/>
+          <w:kern w:val="24"/>
+          <w:sz w:val="28"/>
+          <w:szCs w:val="28"/>
+        </w:rPr>
+        <w:t>a</w:t>
+      </w:r>
+      <w:r>
+        <w:rPr>
+          <w:rFonts w:ascii="Arial" w:eastAsia="+mn-ea" w:hAnsi="Arial" w:cs="+mn-cs"/>
+          <w:color w:val="000000"/>
+          <w:kern w:val="24"/>
+          <w:sz w:val="28"/>
+          <w:szCs w:val="28"/>
+        </w:rPr>
+        <w:t xml:space="preserve">ted </w:t>
+      </w:r>
+      <w:r>
+        <w:rPr>
+          <w:rFonts w:ascii="Arial" w:eastAsia="+mn-ea" w:hAnsi="Arial" w:cs="+mn-cs"/>
+          <w:color w:val="000000"/>
+          <w:kern w:val="24"/>
+          <w:sz w:val="28"/>
+          <w:szCs w:val="28"/>
+        </w:rPr>
+        <w:t xml:space="preserve">COMET with three </w:t>
+      </w:r>
+      <w:r>
+        <w:rPr>
+          <w:rFonts w:ascii="Arial" w:eastAsia="+mn-ea" w:hAnsi="Arial" w:cs="+mn-cs"/>
+          <w:color w:val="000000"/>
+          <w:kern w:val="24"/>
+          <w:sz w:val="28"/>
+          <w:szCs w:val="28"/>
+        </w:rPr>
+        <w:t xml:space="preserve">datasets: </w:t>
+      </w:r>
+      <w:r>
+        <w:rPr>
+          <w:rFonts w:ascii="Arial" w:eastAsia="+mn-ea" w:hAnsi="Arial" w:cs="+mn-cs"/>
+          <w:color w:val="000000"/>
+          <w:kern w:val="24"/>
+          <w:sz w:val="28"/>
+          <w:szCs w:val="28"/>
+        </w:rPr>
+        <w:t>Object recognition (Caltech256,</w:t>
+      </w:r>
+      <w:r>
+        <w:rPr>
+          <w:rFonts w:ascii="Arial" w:eastAsia="+mn-ea" w:hAnsi="Arial" w:cs="+mn-cs"/>
+          <w:color w:val="000000"/>
+          <w:kern w:val="24"/>
+          <w:sz w:val="28"/>
+          <w:szCs w:val="28"/>
+        </w:rPr>
+        <w:t xml:space="preserve"> </w:t>
+      </w:r>
+      <w:r>
+        <w:rPr>
+          <w:rFonts w:ascii="Arial" w:eastAsia="+mn-ea" w:hAnsi="Arial" w:cs="+mn-cs"/>
+          <w:color w:val="000000"/>
+          <w:kern w:val="24"/>
+          <w:sz w:val="28"/>
+          <w:szCs w:val="28"/>
+        </w:rPr>
+        <w:t>trained with 1</w:t>
+      </w:r>
+      <w:r>
+        <w:rPr>
+          <w:rFonts w:ascii="Arial" w:eastAsia="+mn-ea" w:hAnsi="Arial" w:cs="+mn-cs"/>
+          <w:color w:val="000000"/>
+          <w:kern w:val="24"/>
+          <w:sz w:val="28"/>
+          <w:szCs w:val="28"/>
+        </w:rPr>
+        <w:t>35</w:t>
+      </w:r>
+      <w:r>
+        <w:rPr>
+          <w:rFonts w:ascii="Arial" w:eastAsia="+mn-ea" w:hAnsi="Arial" w:cs="+mn-cs"/>
+          <w:color w:val="000000"/>
+          <w:kern w:val="24"/>
+          <w:sz w:val="28"/>
+          <w:szCs w:val="28"/>
+        </w:rPr>
+        <w:t>k triplets</w:t>
+      </w:r>
+      <w:r>
+        <w:rPr>
+          <w:rFonts w:ascii="Arial" w:eastAsia="+mn-ea" w:hAnsi="Arial" w:cs="+mn-cs"/>
+          <w:color w:val="000000"/>
+          <w:kern w:val="24"/>
+          <w:sz w:val="28"/>
+          <w:szCs w:val="28"/>
+        </w:rPr>
+        <w:t>)</w:t>
+      </w:r>
+      <w:r>
+        <w:rPr>
+          <w:rFonts w:ascii="Arial" w:eastAsia="+mn-ea" w:hAnsi="Arial" w:cs="+mn-cs"/>
+          <w:color w:val="000000"/>
+          <w:kern w:val="24"/>
+          <w:sz w:val="28"/>
+          <w:szCs w:val="28"/>
+        </w:rPr>
+        <w:t xml:space="preserve">, </w:t>
+      </w:r>
+      <w:r>
+        <w:rPr>
+          <w:rFonts w:ascii="Arial" w:eastAsia="+mn-ea" w:hAnsi="Arial" w:cs="+mn-cs"/>
+          <w:color w:val="000000"/>
+          <w:kern w:val="24"/>
+          <w:sz w:val="28"/>
+          <w:szCs w:val="28"/>
+        </w:rPr>
+        <w:t>text</w:t>
+      </w:r>
+      <w:r>
+        <w:rPr>
+          <w:rFonts w:ascii="Arial" w:eastAsia="+mn-ea" w:hAnsi="Arial" w:cs="+mn-cs"/>
+          <w:color w:val="000000"/>
+          <w:kern w:val="24"/>
+          <w:sz w:val="28"/>
+          <w:szCs w:val="28"/>
+        </w:rPr>
+        <w:t xml:space="preserve"> classification</w:t>
+      </w:r>
+      <w:r>
+        <w:rPr>
+          <w:rFonts w:ascii="Arial" w:eastAsia="+mn-ea" w:hAnsi="Arial" w:cs="+mn-cs"/>
+          <w:color w:val="000000"/>
+          <w:kern w:val="24"/>
+          <w:sz w:val="28"/>
+          <w:szCs w:val="28"/>
+        </w:rPr>
+        <w:t xml:space="preserve"> (RCV1</w:t>
+      </w:r>
+      <w:r>
+        <w:rPr>
+          <w:rFonts w:ascii="Arial" w:eastAsia="+mn-ea" w:hAnsi="Arial" w:cs="+mn-cs"/>
+          <w:color w:val="000000"/>
+          <w:kern w:val="24"/>
+          <w:sz w:val="28"/>
+          <w:szCs w:val="28"/>
+        </w:rPr>
+        <w:t>, 4 classes subset</w:t>
+      </w:r>
+      <w:r>
+        <w:rPr>
+          <w:rFonts w:ascii="Arial" w:eastAsia="+mn-ea" w:hAnsi="Arial" w:cs="+mn-cs"/>
+          <w:color w:val="000000"/>
+          <w:kern w:val="24"/>
+          <w:sz w:val="28"/>
+          <w:szCs w:val="28"/>
+        </w:rPr>
+        <w:t xml:space="preserve">, </w:t>
+      </w:r>
+      <w:r>
+        <w:rPr>
+          <w:rFonts w:ascii="Arial" w:eastAsia="+mn-ea" w:hAnsi="Arial" w:cs="+mn-cs"/>
+          <w:color w:val="000000"/>
+          <w:kern w:val="24"/>
+          <w:sz w:val="28"/>
+          <w:szCs w:val="28"/>
+        </w:rPr>
+        <w:t>trained with 100k triplets</w:t>
+      </w:r>
+      <w:r>
+        <w:rPr>
+          <w:rFonts w:ascii="Arial" w:eastAsia="+mn-ea" w:hAnsi="Arial" w:cs="+mn-cs"/>
+          <w:color w:val="000000"/>
+          <w:kern w:val="24"/>
+          <w:sz w:val="28"/>
+          <w:szCs w:val="28"/>
+        </w:rPr>
+        <w:t>)</w:t>
+      </w:r>
+      <w:r>
+        <w:rPr>
+          <w:rFonts w:ascii="Arial" w:eastAsia="+mn-ea" w:hAnsi="Arial" w:cs="+mn-cs"/>
+          <w:color w:val="000000"/>
+          <w:kern w:val="24"/>
+          <w:sz w:val="28"/>
+          <w:szCs w:val="28"/>
+        </w:rPr>
+        <w:t>, bio-informatics (Protein-LIBSVM, trained with 20k triplets).</w:t>
+      </w:r>
+    </w:p>
+    <w:p>
+      <w:pPr>
+        <w:rPr>
+          <w:rFonts w:ascii="Arial" w:eastAsia="+mn-ea" w:hAnsi="Arial" w:cs="+mn-cs"/>
+          <w:color w:val="000000"/>
+          <w:kern w:val="24"/>
+          <w:sz w:val="28"/>
+          <w:szCs w:val="28"/>
+        </w:rPr>
+      </w:pPr>
+      <w:r>
+        <w:rPr>
+          <w:rFonts w:ascii="Arial" w:eastAsia="+mn-ea" w:hAnsi="Arial" w:cs="+mn-cs"/>
+          <w:color w:val="000000"/>
+          <w:kern w:val="24"/>
+          <w:sz w:val="28"/>
+          <w:szCs w:val="28"/>
+        </w:rPr>
+        <w:t xml:space="preserve">Using an overlapping decomposition </w:t>
+      </w:r>
+      <w:r>
+        <w:rPr>
+          <w:rFonts w:ascii="Arial" w:eastAsia="+mn-ea" w:hAnsi="Arial" w:cs="+mn-cs"/>
+          <w:color w:val="000000"/>
+          <w:kern w:val="24"/>
+          <w:sz w:val="28"/>
+          <w:szCs w:val="28"/>
+        </w:rPr>
+        <w:t xml:space="preserve">[Jacob 2009, </w:t>
+      </w:r>
+      <w:proofErr w:type="spellStart"/>
+      <w:r>
+        <w:rPr>
+          <w:rFonts w:ascii="Arial" w:eastAsia="+mn-ea" w:hAnsi="Arial" w:cs="+mn-cs"/>
+          <w:color w:val="000000"/>
+          <w:kern w:val="24"/>
+          <w:sz w:val="28"/>
+          <w:szCs w:val="28"/>
+        </w:rPr>
+        <w:t>Obozinski</w:t>
+      </w:r>
+      <w:proofErr w:type="spellEnd"/>
+      <w:r>
+        <w:rPr>
+          <w:rFonts w:ascii="Arial" w:eastAsia="+mn-ea" w:hAnsi="Arial" w:cs="+mn-cs"/>
+          <w:color w:val="000000"/>
+          <w:kern w:val="24"/>
+          <w:sz w:val="28"/>
+          <w:szCs w:val="28"/>
+        </w:rPr>
+        <w:t xml:space="preserve"> 2011] </w:t>
+      </w:r>
+      <w:r>
+        <w:rPr>
+          <w:rFonts w:ascii="Arial" w:eastAsia="+mn-ea" w:hAnsi="Arial" w:cs="+mn-cs"/>
+          <w:color w:val="000000"/>
+          <w:kern w:val="24"/>
+          <w:sz w:val="28"/>
+          <w:szCs w:val="28"/>
+        </w:rPr>
+        <w:t xml:space="preserve">of </w:t>
+      </w:r>
+      <m:oMath>
+        <m:r>
+          <w:rPr>
+            <w:rFonts w:ascii="Cambria Math" w:eastAsia="+mn-ea" w:hAnsi="Cambria Math" w:cs="+mn-cs"/>
+            <w:color w:val="000000"/>
+            <w:kern w:val="24"/>
+            <w:sz w:val="28"/>
+            <w:szCs w:val="28"/>
+          </w:rPr>
+          <m:t>W</m:t>
+        </m:r>
+      </m:oMath>
+      <w:r>
+        <w:rPr>
+          <w:rFonts w:ascii="Arial" w:eastAsia="+mn-ea" w:hAnsi="Arial" w:cs="+mn-cs"/>
+          <w:color w:val="000000"/>
+          <w:kern w:val="24"/>
+          <w:sz w:val="28"/>
+          <w:szCs w:val="28"/>
+        </w:rPr>
+        <w:t xml:space="preserve"> into </w:t>
+      </w:r>
+      <m:oMath>
+        <m:sSubSup>
+          <m:sSubSupPr>
+            <m:ctrlPr>
+              <w:rPr>
+                <w:rFonts w:ascii="Cambria Math" w:eastAsia="+mn-ea" w:hAnsi="Cambria Math" w:cs="+mn-cs"/>
+                <w:i/>
+                <w:iCs/>
+                <w:color w:val="000000"/>
+                <w:kern w:val="24"/>
+                <w:sz w:val="28"/>
+                <w:szCs w:val="28"/>
+              </w:rPr>
+            </m:ctrlPr>
+          </m:sSubSupPr>
+          <m:e>
+            <m:d>
+              <m:dPr>
+                <m:begChr m:val="{"/>
+                <m:endChr m:val="}"/>
+                <m:ctrlPr>
+                  <w:rPr>
+                    <w:rFonts w:ascii="Cambria Math" w:eastAsia="+mn-ea" w:hAnsi="Cambria Math" w:cs="+mn-cs"/>
+                    <w:i/>
+                    <w:iCs/>
+                    <w:color w:val="000000"/>
+                    <w:kern w:val="24"/>
+                    <w:sz w:val="28"/>
+                    <w:szCs w:val="28"/>
+                  </w:rPr>
+                </m:ctrlPr>
+              </m:dPr>
+              <m:e>
+                <m:sSub>
+                  <m:sSubPr>
+                    <m:ctrlPr>
+                      <w:rPr>
+                        <w:rFonts w:ascii="Cambria Math" w:eastAsia="+mn-ea" w:hAnsi="Cambria Math" w:cs="+mn-cs"/>
+                        <w:i/>
+                        <w:iCs/>
+                        <w:color w:val="000000"/>
+                        <w:kern w:val="24"/>
+                        <w:sz w:val="28"/>
+                        <w:szCs w:val="28"/>
+                      </w:rPr>
+                    </m:ctrlPr>
+                  </m:sSubPr>
+                  <m:e>
+                    <m:r>
+                      <w:rPr>
+                        <w:rFonts w:ascii="Cambria Math" w:eastAsia="+mn-ea" w:hAnsi="Cambria Math" w:cs="+mn-cs"/>
+                        <w:color w:val="000000"/>
+                        <w:kern w:val="24"/>
+                        <w:sz w:val="28"/>
+                        <w:szCs w:val="28"/>
+                      </w:rPr>
+                      <m:t>V</m:t>
+                    </m:r>
+                  </m:e>
+                  <m:sub>
+                    <m:r>
+                      <w:rPr>
+                        <w:rFonts w:ascii="Cambria Math" w:eastAsia="+mn-ea" w:hAnsi="Cambria Math" w:cs="+mn-cs"/>
+                        <w:color w:val="000000"/>
+                        <w:kern w:val="24"/>
+                        <w:sz w:val="28"/>
+                        <w:szCs w:val="28"/>
+                      </w:rPr>
+                      <m:t>k</m:t>
+                    </m:r>
+                  </m:sub>
+                </m:sSub>
+              </m:e>
+            </m:d>
+          </m:e>
+          <m:sub>
+            <m:r>
+              <w:rPr>
+                <w:rFonts w:ascii="Cambria Math" w:eastAsia="+mn-ea" w:hAnsi="Cambria Math" w:cs="+mn-cs"/>
+                <w:color w:val="000000"/>
+                <w:kern w:val="24"/>
+                <w:sz w:val="28"/>
+                <w:szCs w:val="28"/>
+              </w:rPr>
+              <m:t>k</m:t>
+            </m:r>
+            <m:r>
+              <m:rPr>
+                <m:sty m:val="p"/>
+              </m:rPr>
+              <w:rPr>
+                <w:rFonts w:ascii="Cambria Math" w:eastAsia="+mn-ea" w:hAnsi="Cambria Math" w:cs="+mn-cs"/>
+                <w:color w:val="000000"/>
+                <w:kern w:val="24"/>
+                <w:sz w:val="28"/>
+                <w:szCs w:val="28"/>
+              </w:rPr>
+              <m:t>=0</m:t>
+            </m:r>
+          </m:sub>
+          <m:sup>
+            <m:r>
+              <w:rPr>
+                <w:rFonts w:ascii="Cambria Math" w:eastAsia="+mn-ea" w:hAnsi="Cambria Math" w:cs="+mn-cs"/>
+                <w:color w:val="000000"/>
+                <w:kern w:val="24"/>
+                <w:sz w:val="28"/>
+                <w:szCs w:val="28"/>
+              </w:rPr>
+              <m:t>d</m:t>
+            </m:r>
+          </m:sup>
+        </m:sSubSup>
+      </m:oMath>
+      <w:r>
+        <w:rPr>
+          <w:rFonts w:ascii="Arial" w:eastAsia="+mn-ea" w:hAnsi="Arial" w:cs="+mn-cs"/>
+          <w:color w:val="000000"/>
+          <w:kern w:val="24"/>
+          <w:sz w:val="28"/>
+          <w:szCs w:val="28"/>
+        </w:rPr>
+        <w:t xml:space="preserve"> group components: </w:t>
+      </w:r>
+      <m:oMath>
+        <m:sSub>
+          <m:sSubPr>
+            <m:ctrlPr>
+              <w:rPr>
+                <w:rFonts w:ascii="Cambria Math" w:eastAsia="+mn-ea" w:hAnsi="Cambria Math" w:cs="+mn-cs"/>
+                <w:i/>
+                <w:iCs/>
+                <w:color w:val="000000"/>
+                <w:kern w:val="24"/>
+                <w:sz w:val="28"/>
+                <w:szCs w:val="28"/>
+              </w:rPr>
+            </m:ctrlPr>
+          </m:sSubPr>
+          <m:e>
+            <m:r>
+              <w:rPr>
+                <w:rFonts w:ascii="Cambria Math" w:eastAsia="+mn-ea" w:hAnsi="Cambria Math" w:cs="+mn-cs"/>
+                <w:color w:val="000000"/>
+                <w:kern w:val="24"/>
+                <w:sz w:val="28"/>
+                <w:szCs w:val="28"/>
+              </w:rPr>
+              <m:t>V</m:t>
+            </m:r>
+          </m:e>
+          <m:sub>
+            <m:r>
+              <m:rPr>
+                <m:sty m:val="p"/>
+              </m:rPr>
+              <w:rPr>
+                <w:rFonts w:ascii="Cambria Math" w:eastAsia="+mn-ea" w:hAnsi="Cambria Math" w:cs="+mn-cs"/>
+                <w:color w:val="000000"/>
+                <w:kern w:val="24"/>
+                <w:sz w:val="28"/>
+                <w:szCs w:val="28"/>
+              </w:rPr>
+              <m:t>0</m:t>
+            </m:r>
+          </m:sub>
+        </m:sSub>
+      </m:oMath>
+      <w:r>
+        <w:rPr>
+          <w:rFonts w:ascii="Arial" w:eastAsia="+mn-ea" w:hAnsi="Arial" w:cs="+mn-cs"/>
+          <w:color w:val="000000"/>
+          <w:kern w:val="24"/>
+          <w:sz w:val="28"/>
+          <w:szCs w:val="28"/>
+        </w:rPr>
+        <w:t xml:space="preserve"> is a diagonal matrix, each </w:t>
+      </w:r>
+      <m:oMath>
+        <m:sSub>
+          <m:sSubPr>
+            <m:ctrlPr>
+              <w:rPr>
+                <w:rFonts w:ascii="Cambria Math" w:eastAsia="+mn-ea" w:hAnsi="Cambria Math" w:cs="+mn-cs"/>
+                <w:i/>
+                <w:iCs/>
+                <w:color w:val="000000"/>
+                <w:kern w:val="24"/>
+                <w:sz w:val="28"/>
+                <w:szCs w:val="28"/>
+              </w:rPr>
+            </m:ctrlPr>
+          </m:sSubPr>
+          <m:e>
+            <m:r>
+              <w:rPr>
+                <w:rFonts w:ascii="Cambria Math" w:eastAsia="+mn-ea" w:hAnsi="Cambria Math" w:cs="+mn-cs"/>
+                <w:color w:val="000000"/>
+                <w:kern w:val="24"/>
+                <w:sz w:val="28"/>
+                <w:szCs w:val="28"/>
+              </w:rPr>
+              <m:t>V</m:t>
+            </m:r>
+          </m:e>
+          <m:sub>
+            <m:r>
+              <w:rPr>
+                <w:rFonts w:ascii="Cambria Math" w:eastAsia="+mn-ea" w:hAnsi="Cambria Math" w:cs="+mn-cs"/>
+                <w:color w:val="000000"/>
+                <w:kern w:val="24"/>
+                <w:sz w:val="28"/>
+                <w:szCs w:val="28"/>
+              </w:rPr>
+              <m:t>k</m:t>
+            </m:r>
+          </m:sub>
+        </m:sSub>
+        <m:r>
+          <m:rPr>
+            <m:sty m:val="p"/>
+          </m:rPr>
+          <w:rPr>
+            <w:rFonts w:ascii="Cambria Math" w:eastAsia="+mn-ea" w:hAnsi="Cambria Math" w:cs="+mn-cs"/>
+            <w:color w:val="000000"/>
+            <w:kern w:val="24"/>
+            <w:sz w:val="28"/>
+            <w:szCs w:val="28"/>
+          </w:rPr>
+          <m:t> </m:t>
+        </m:r>
+        <m:d>
+          <m:dPr>
+            <m:ctrlPr>
+              <w:rPr>
+                <w:rFonts w:ascii="Cambria Math" w:eastAsia="+mn-ea" w:hAnsi="Cambria Math" w:cs="+mn-cs"/>
+                <w:i/>
+                <w:iCs/>
+                <w:color w:val="000000"/>
+                <w:kern w:val="24"/>
+                <w:sz w:val="28"/>
+                <w:szCs w:val="28"/>
+              </w:rPr>
+            </m:ctrlPr>
+          </m:dPr>
+          <m:e>
+            <m:r>
+              <w:rPr>
+                <w:rFonts w:ascii="Cambria Math" w:eastAsia="+mn-ea" w:hAnsi="Cambria Math" w:cs="+mn-cs"/>
+                <w:color w:val="000000"/>
+                <w:kern w:val="24"/>
+                <w:sz w:val="28"/>
+                <w:szCs w:val="28"/>
+              </w:rPr>
+              <m:t>k</m:t>
+            </m:r>
+            <m:r>
+              <m:rPr>
+                <m:sty m:val="p"/>
+              </m:rPr>
+              <w:rPr>
+                <w:rFonts w:ascii="Cambria Math" w:eastAsia="+mn-ea" w:hAnsi="Cambria Math" w:cs="+mn-cs"/>
+                <w:color w:val="000000"/>
+                <w:kern w:val="24"/>
+                <w:sz w:val="28"/>
+                <w:szCs w:val="28"/>
+              </w:rPr>
+              <m:t>&gt;0</m:t>
+            </m:r>
+          </m:e>
+        </m:d>
+      </m:oMath>
+      <w:r>
+        <w:rPr>
+          <w:rFonts w:ascii="Arial" w:eastAsia="+mn-ea" w:hAnsi="Arial" w:cs="+mn-cs"/>
+          <w:color w:val="000000"/>
+          <w:kern w:val="24"/>
+          <w:sz w:val="28"/>
+          <w:szCs w:val="28"/>
+        </w:rPr>
+        <w:t xml:space="preserve"> is a symmetric matrix of non-zero values only on the </w:t>
+      </w:r>
+      <m:oMath>
+        <m:sSup>
+          <m:sSupPr>
+            <m:ctrlPr>
+              <w:rPr>
+                <w:rFonts w:ascii="Cambria Math" w:eastAsia="+mn-ea" w:hAnsi="Cambria Math" w:cs="+mn-cs"/>
+                <w:i/>
+                <w:iCs/>
+                <w:color w:val="000000"/>
+                <w:kern w:val="24"/>
+                <w:sz w:val="28"/>
+                <w:szCs w:val="28"/>
+              </w:rPr>
+            </m:ctrlPr>
+          </m:sSupPr>
+          <m:e>
+            <m:r>
+              <w:rPr>
+                <w:rFonts w:ascii="Cambria Math" w:eastAsia="+mn-ea" w:hAnsi="Cambria Math" w:cs="+mn-cs"/>
+                <w:color w:val="000000"/>
+                <w:kern w:val="24"/>
+                <w:sz w:val="28"/>
+                <w:szCs w:val="28"/>
+              </w:rPr>
+              <m:t>k</m:t>
+            </m:r>
+          </m:e>
+          <m:sup>
+            <m:r>
+              <w:rPr>
+                <w:rFonts w:ascii="Cambria Math" w:eastAsia="+mn-ea" w:hAnsi="Cambria Math" w:cs="+mn-cs"/>
+                <w:color w:val="000000"/>
+                <w:kern w:val="24"/>
+                <w:sz w:val="28"/>
+                <w:szCs w:val="28"/>
+              </w:rPr>
+              <m:t>t</m:t>
+            </m:r>
+            <m:r>
+              <m:rPr>
+                <m:sty m:val="p"/>
+              </m:rPr>
+              <w:rPr>
+                <w:rFonts w:ascii="Cambria Math" w:eastAsia="+mn-ea" w:hAnsi="Cambria Math" w:cs="+mn-cs"/>
+                <w:color w:val="000000"/>
+                <w:kern w:val="24"/>
+                <w:sz w:val="28"/>
+                <w:szCs w:val="28"/>
+              </w:rPr>
+              <m:t>h</m:t>
+            </m:r>
+          </m:sup>
+        </m:sSup>
+      </m:oMath>
+      <w:r>
+        <w:rPr>
+          <w:rFonts w:ascii="Arial" w:eastAsia="+mn-ea" w:hAnsi="Arial" w:cs="+mn-cs"/>
+          <w:color w:val="000000"/>
+          <w:kern w:val="24"/>
+          <w:sz w:val="28"/>
+          <w:szCs w:val="28"/>
+        </w:rPr>
+        <w:t xml:space="preserve"> row and column, with an all-zeros diagonal, </w:t>
+      </w:r>
+      <m:oMath>
+        <m:r>
+          <w:rPr>
+            <w:rFonts w:ascii="Cambria Math" w:eastAsia="+mn-ea" w:hAnsi="Cambria Math" w:cs="+mn-cs"/>
+            <w:color w:val="000000"/>
+            <w:kern w:val="24"/>
+            <w:sz w:val="28"/>
+            <w:szCs w:val="28"/>
+          </w:rPr>
+          <m:t>W</m:t>
+        </m:r>
+        <m:r>
+          <m:rPr>
+            <m:sty m:val="p"/>
+          </m:rPr>
+          <w:rPr>
+            <w:rFonts w:ascii="Cambria Math" w:eastAsia="+mn-ea" w:hAnsi="Cambria Math" w:cs="+mn-cs"/>
+            <w:color w:val="000000"/>
+            <w:kern w:val="24"/>
+            <w:sz w:val="28"/>
+            <w:szCs w:val="28"/>
+          </w:rPr>
+          <m:t>=</m:t>
+        </m:r>
+        <m:nary>
+          <m:naryPr>
+            <m:chr m:val="∑"/>
+            <m:ctrlPr>
+              <w:rPr>
+                <w:rFonts w:ascii="Cambria Math" w:eastAsia="+mn-ea" w:hAnsi="Cambria Math" w:cs="+mn-cs"/>
+                <w:i/>
+                <w:iCs/>
+                <w:color w:val="000000"/>
+                <w:kern w:val="24"/>
+                <w:sz w:val="28"/>
+                <w:szCs w:val="28"/>
+              </w:rPr>
+            </m:ctrlPr>
+          </m:naryPr>
+          <m:sub>
+            <m:r>
+              <w:rPr>
+                <w:rFonts w:ascii="Cambria Math" w:eastAsia="+mn-ea" w:hAnsi="Cambria Math" w:cs="+mn-cs"/>
+                <w:color w:val="000000"/>
+                <w:kern w:val="24"/>
+                <w:sz w:val="28"/>
+                <w:szCs w:val="28"/>
+              </w:rPr>
+              <m:t>k</m:t>
+            </m:r>
+            <m:r>
+              <m:rPr>
+                <m:sty m:val="p"/>
+              </m:rPr>
+              <w:rPr>
+                <w:rFonts w:ascii="Cambria Math" w:eastAsia="+mn-ea" w:hAnsi="Cambria Math" w:cs="+mn-cs"/>
+                <w:color w:val="000000"/>
+                <w:kern w:val="24"/>
+                <w:sz w:val="28"/>
+                <w:szCs w:val="28"/>
+              </w:rPr>
+              <m:t>=0</m:t>
+            </m:r>
+          </m:sub>
+          <m:sup>
+            <m:r>
+              <w:rPr>
+                <w:rFonts w:ascii="Cambria Math" w:eastAsia="+mn-ea" w:hAnsi="Cambria Math" w:cs="+mn-cs"/>
+                <w:color w:val="000000"/>
+                <w:kern w:val="24"/>
+                <w:sz w:val="28"/>
+                <w:szCs w:val="28"/>
+              </w:rPr>
+              <m:t>d</m:t>
+            </m:r>
+          </m:sup>
+          <m:e>
+            <m:sSub>
+              <m:sSubPr>
+                <m:ctrlPr>
+                  <w:rPr>
+                    <w:rFonts w:ascii="Cambria Math" w:eastAsia="+mn-ea" w:hAnsi="Cambria Math" w:cs="+mn-cs"/>
+                    <w:i/>
+                    <w:iCs/>
+                    <w:color w:val="000000"/>
+                    <w:kern w:val="24"/>
+                    <w:sz w:val="28"/>
+                    <w:szCs w:val="28"/>
+                  </w:rPr>
+                </m:ctrlPr>
+              </m:sSubPr>
+              <m:e>
+                <m:r>
+                  <w:rPr>
+                    <w:rFonts w:ascii="Cambria Math" w:eastAsia="+mn-ea" w:hAnsi="Cambria Math" w:cs="+mn-cs"/>
+                    <w:color w:val="000000"/>
+                    <w:kern w:val="24"/>
+                    <w:sz w:val="28"/>
+                    <w:szCs w:val="28"/>
+                  </w:rPr>
+                  <m:t>V</m:t>
+                </m:r>
+              </m:e>
+              <m:sub>
+                <m:r>
+                  <w:rPr>
+                    <w:rFonts w:ascii="Cambria Math" w:eastAsia="+mn-ea" w:hAnsi="Cambria Math" w:cs="+mn-cs"/>
+                    <w:color w:val="000000"/>
+                    <w:kern w:val="24"/>
+                    <w:sz w:val="28"/>
+                    <w:szCs w:val="28"/>
+                  </w:rPr>
+                  <m:t>k</m:t>
+                </m:r>
+              </m:sub>
+            </m:sSub>
+          </m:e>
+        </m:nary>
+        <m:r>
+          <w:rPr>
+            <w:rFonts w:ascii="Cambria Math" w:eastAsia="+mn-ea" w:hAnsi="Cambria Math" w:cs="+mn-cs"/>
+            <w:color w:val="000000"/>
+            <w:kern w:val="24"/>
+            <w:sz w:val="28"/>
+            <w:szCs w:val="28"/>
+          </w:rPr>
+          <m:t>.</m:t>
+        </m:r>
+      </m:oMath>
+    </w:p>
+    <w:p>
+      <w:pPr>
+        <w:rPr>
+          <w:rFonts w:ascii="Arial" w:eastAsia="+mn-ea" w:hAnsi="Arial" w:cs="+mn-cs"/>
+          <w:color w:val="000000"/>
+          <w:kern w:val="24"/>
+          <w:sz w:val="28"/>
+          <w:szCs w:val="28"/>
+        </w:rPr>
+      </w:pPr>
+    </w:p>
+    <w:p>
+      <w:pPr>
+        <w:rPr>
+          <w:rFonts w:ascii="Arial" w:eastAsia="+mn-ea" w:hAnsi="Arial" w:cs="+mn-cs"/>
+          <w:color w:val="000000"/>
+          <w:kern w:val="24"/>
+          <w:sz w:val="28"/>
+          <w:szCs w:val="28"/>
+        </w:rPr>
+      </w:pPr>
+    </w:p>
     <w:p>
       <w:pPr>
         <w:rPr>
@@ -275,17 +1694,7 @@
               <w:sz w:val="28"/>
               <w:szCs w:val="28"/>
             </w:rPr>
-            <m:t xml:space="preserve"> </m:t>
-          </m:r>
-          <m:r>
-            <w:rPr>
-              <w:rFonts w:ascii="Cambria Math" w:eastAsia="+mn-ea" w:hAnsi="Cambria Math" w:cs="+mn-cs"/>
-              <w:color w:val="000000"/>
-              <w:kern w:val="24"/>
-              <w:sz w:val="28"/>
-              <w:szCs w:val="28"/>
-            </w:rPr>
-            <m:t>-α</m:t>
+            <m:t xml:space="preserve"> -α</m:t>
           </m:r>
           <m:func>
             <m:funcPr>
@@ -369,17 +1778,7 @@
               <w:sz w:val="28"/>
               <w:szCs w:val="28"/>
             </w:rPr>
-            <m:t>+</m:t>
-          </m:r>
-          <m:r>
-            <w:rPr>
-              <w:rFonts w:ascii="Cambria Math" w:eastAsia="+mn-ea" w:hAnsi="Cambria Math" w:cs="+mn-cs"/>
-              <w:color w:val="000000"/>
-              <w:kern w:val="24"/>
-              <w:sz w:val="28"/>
-              <w:szCs w:val="28"/>
-            </w:rPr>
-            <m:t>λ</m:t>
+            <m:t>+λ</m:t>
           </m:r>
           <m:nary>
             <m:naryPr>
@@ -531,17 +1930,29 @@
           <w:sz w:val="28"/>
           <w:szCs w:val="28"/>
         </w:rPr>
-        <w:t xml:space="preserve"> </w:t>
-      </w:r>
-      <w:r>
-        <w:rPr>
-          <w:rFonts w:ascii="Arial" w:eastAsia="+mn-ea" w:hAnsi="Arial" w:cs="+mn-cs"/>
-          <w:color w:val="000000"/>
-          <w:kern w:val="24"/>
-          <w:sz w:val="28"/>
-          <w:szCs w:val="28"/>
-        </w:rPr>
-        <w:t>\begin{equation}\label{eq:prox}</w:t>
+        <w:t xml:space="preserve"> \begin{equation}\label{</w:t>
+      </w:r>
+      <w:proofErr w:type="spellStart"/>
+      <w:r>
+        <w:rPr>
+          <w:rFonts w:ascii="Arial" w:eastAsia="+mn-ea" w:hAnsi="Arial" w:cs="+mn-cs"/>
+          <w:color w:val="000000"/>
+          <w:kern w:val="24"/>
+          <w:sz w:val="28"/>
+          <w:szCs w:val="28"/>
+        </w:rPr>
+        <w:t>eq:prox</w:t>
+      </w:r>
+      <w:proofErr w:type="spellEnd"/>
+      <w:r>
+        <w:rPr>
+          <w:rFonts w:ascii="Arial" w:eastAsia="+mn-ea" w:hAnsi="Arial" w:cs="+mn-cs"/>
+          <w:color w:val="000000"/>
+          <w:kern w:val="24"/>
+          <w:sz w:val="28"/>
+          <w:szCs w:val="28"/>
+        </w:rPr>
+        <w:t>}</w:t>
       </w:r>
     </w:p>
     <w:p>
@@ -554,15 +1965,237 @@
           <w:szCs w:val="28"/>
         </w:rPr>
       </w:pPr>
-      <w:r>
-        <w:rPr>
-          <w:rFonts w:ascii="Arial" w:eastAsia="+mn-ea" w:hAnsi="Arial" w:cs="+mn-cs"/>
-          <w:color w:val="000000"/>
-          <w:kern w:val="24"/>
-          <w:sz w:val="28"/>
-          <w:szCs w:val="28"/>
-        </w:rPr>
-        <w:t>V_k^{new} = \argmin_{\mat{V} \in \mathcal{V}_k} \left\langle \frac{\partial{L (V_k)}}{\partial V_k}, \mat{V} \right\rangle + \frac{1}{2\theta}\|V - V_k\|_F^2 + \lambda \|V\|_F,</w:t>
+      <w:proofErr w:type="spellStart"/>
+      <w:r>
+        <w:rPr>
+          <w:rFonts w:ascii="Arial" w:eastAsia="+mn-ea" w:hAnsi="Arial" w:cs="+mn-cs"/>
+          <w:color w:val="000000"/>
+          <w:kern w:val="24"/>
+          <w:sz w:val="28"/>
+          <w:szCs w:val="28"/>
+        </w:rPr>
+        <w:t>V_k</w:t>
+      </w:r>
+      <w:proofErr w:type="spellEnd"/>
+      <w:proofErr w:type="gramStart"/>
+      <w:r>
+        <w:rPr>
+          <w:rFonts w:ascii="Arial" w:eastAsia="+mn-ea" w:hAnsi="Arial" w:cs="+mn-cs"/>
+          <w:color w:val="000000"/>
+          <w:kern w:val="24"/>
+          <w:sz w:val="28"/>
+          <w:szCs w:val="28"/>
+        </w:rPr>
+        <w:t>^{</w:t>
+      </w:r>
+      <w:proofErr w:type="gramEnd"/>
+      <w:r>
+        <w:rPr>
+          <w:rFonts w:ascii="Arial" w:eastAsia="+mn-ea" w:hAnsi="Arial" w:cs="+mn-cs"/>
+          <w:color w:val="000000"/>
+          <w:kern w:val="24"/>
+          <w:sz w:val="28"/>
+          <w:szCs w:val="28"/>
+        </w:rPr>
+        <w:t>new} = \</w:t>
+      </w:r>
+      <w:proofErr w:type="spellStart"/>
+      <w:r>
+        <w:rPr>
+          <w:rFonts w:ascii="Arial" w:eastAsia="+mn-ea" w:hAnsi="Arial" w:cs="+mn-cs"/>
+          <w:color w:val="000000"/>
+          <w:kern w:val="24"/>
+          <w:sz w:val="28"/>
+          <w:szCs w:val="28"/>
+        </w:rPr>
+        <w:t>argmin</w:t>
+      </w:r>
+      <w:proofErr w:type="spellEnd"/>
+      <w:r>
+        <w:rPr>
+          <w:rFonts w:ascii="Arial" w:eastAsia="+mn-ea" w:hAnsi="Arial" w:cs="+mn-cs"/>
+          <w:color w:val="000000"/>
+          <w:kern w:val="24"/>
+          <w:sz w:val="28"/>
+          <w:szCs w:val="28"/>
+        </w:rPr>
+        <w:t>_{\mat{V} \in \</w:t>
+      </w:r>
+      <w:proofErr w:type="spellStart"/>
+      <w:r>
+        <w:rPr>
+          <w:rFonts w:ascii="Arial" w:eastAsia="+mn-ea" w:hAnsi="Arial" w:cs="+mn-cs"/>
+          <w:color w:val="000000"/>
+          <w:kern w:val="24"/>
+          <w:sz w:val="28"/>
+          <w:szCs w:val="28"/>
+        </w:rPr>
+        <w:t>mathcal</w:t>
+      </w:r>
+      <w:proofErr w:type="spellEnd"/>
+      <w:r>
+        <w:rPr>
+          <w:rFonts w:ascii="Arial" w:eastAsia="+mn-ea" w:hAnsi="Arial" w:cs="+mn-cs"/>
+          <w:color w:val="000000"/>
+          <w:kern w:val="24"/>
+          <w:sz w:val="28"/>
+          <w:szCs w:val="28"/>
+        </w:rPr>
+        <w:t>{V}_k} \left\</w:t>
+      </w:r>
+      <w:proofErr w:type="spellStart"/>
+      <w:r>
+        <w:rPr>
+          <w:rFonts w:ascii="Arial" w:eastAsia="+mn-ea" w:hAnsi="Arial" w:cs="+mn-cs"/>
+          <w:color w:val="000000"/>
+          <w:kern w:val="24"/>
+          <w:sz w:val="28"/>
+          <w:szCs w:val="28"/>
+        </w:rPr>
+        <w:t>langle</w:t>
+      </w:r>
+      <w:proofErr w:type="spellEnd"/>
+      <w:r>
+        <w:rPr>
+          <w:rFonts w:ascii="Arial" w:eastAsia="+mn-ea" w:hAnsi="Arial" w:cs="+mn-cs"/>
+          <w:color w:val="000000"/>
+          <w:kern w:val="24"/>
+          <w:sz w:val="28"/>
+          <w:szCs w:val="28"/>
+        </w:rPr>
+        <w:t xml:space="preserve"> \</w:t>
+      </w:r>
+      <w:proofErr w:type="spellStart"/>
+      <w:r>
+        <w:rPr>
+          <w:rFonts w:ascii="Arial" w:eastAsia="+mn-ea" w:hAnsi="Arial" w:cs="+mn-cs"/>
+          <w:color w:val="000000"/>
+          <w:kern w:val="24"/>
+          <w:sz w:val="28"/>
+          <w:szCs w:val="28"/>
+        </w:rPr>
+        <w:t>frac</w:t>
+      </w:r>
+      <w:proofErr w:type="spellEnd"/>
+      <w:r>
+        <w:rPr>
+          <w:rFonts w:ascii="Arial" w:eastAsia="+mn-ea" w:hAnsi="Arial" w:cs="+mn-cs"/>
+          <w:color w:val="000000"/>
+          <w:kern w:val="24"/>
+          <w:sz w:val="28"/>
+          <w:szCs w:val="28"/>
+        </w:rPr>
+        <w:t>{\partial{L (</w:t>
+      </w:r>
+      <w:proofErr w:type="spellStart"/>
+      <w:r>
+        <w:rPr>
+          <w:rFonts w:ascii="Arial" w:eastAsia="+mn-ea" w:hAnsi="Arial" w:cs="+mn-cs"/>
+          <w:color w:val="000000"/>
+          <w:kern w:val="24"/>
+          <w:sz w:val="28"/>
+          <w:szCs w:val="28"/>
+        </w:rPr>
+        <w:t>V_k</w:t>
+      </w:r>
+      <w:proofErr w:type="spellEnd"/>
+      <w:r>
+        <w:rPr>
+          <w:rFonts w:ascii="Arial" w:eastAsia="+mn-ea" w:hAnsi="Arial" w:cs="+mn-cs"/>
+          <w:color w:val="000000"/>
+          <w:kern w:val="24"/>
+          <w:sz w:val="28"/>
+          <w:szCs w:val="28"/>
+        </w:rPr>
+        <w:t xml:space="preserve">)}}{\partial </w:t>
+      </w:r>
+      <w:proofErr w:type="spellStart"/>
+      <w:r>
+        <w:rPr>
+          <w:rFonts w:ascii="Arial" w:eastAsia="+mn-ea" w:hAnsi="Arial" w:cs="+mn-cs"/>
+          <w:color w:val="000000"/>
+          <w:kern w:val="24"/>
+          <w:sz w:val="28"/>
+          <w:szCs w:val="28"/>
+        </w:rPr>
+        <w:t>V_k</w:t>
+      </w:r>
+      <w:proofErr w:type="spellEnd"/>
+      <w:r>
+        <w:rPr>
+          <w:rFonts w:ascii="Arial" w:eastAsia="+mn-ea" w:hAnsi="Arial" w:cs="+mn-cs"/>
+          <w:color w:val="000000"/>
+          <w:kern w:val="24"/>
+          <w:sz w:val="28"/>
+          <w:szCs w:val="28"/>
+        </w:rPr>
+        <w:t>}, \mat{V} \right\</w:t>
+      </w:r>
+      <w:proofErr w:type="spellStart"/>
+      <w:r>
+        <w:rPr>
+          <w:rFonts w:ascii="Arial" w:eastAsia="+mn-ea" w:hAnsi="Arial" w:cs="+mn-cs"/>
+          <w:color w:val="000000"/>
+          <w:kern w:val="24"/>
+          <w:sz w:val="28"/>
+          <w:szCs w:val="28"/>
+        </w:rPr>
+        <w:t>rangle</w:t>
+      </w:r>
+      <w:proofErr w:type="spellEnd"/>
+      <w:r>
+        <w:rPr>
+          <w:rFonts w:ascii="Arial" w:eastAsia="+mn-ea" w:hAnsi="Arial" w:cs="+mn-cs"/>
+          <w:color w:val="000000"/>
+          <w:kern w:val="24"/>
+          <w:sz w:val="28"/>
+          <w:szCs w:val="28"/>
+        </w:rPr>
+        <w:t xml:space="preserve"> + \</w:t>
+      </w:r>
+      <w:proofErr w:type="spellStart"/>
+      <w:r>
+        <w:rPr>
+          <w:rFonts w:ascii="Arial" w:eastAsia="+mn-ea" w:hAnsi="Arial" w:cs="+mn-cs"/>
+          <w:color w:val="000000"/>
+          <w:kern w:val="24"/>
+          <w:sz w:val="28"/>
+          <w:szCs w:val="28"/>
+        </w:rPr>
+        <w:t>frac</w:t>
+      </w:r>
+      <w:proofErr w:type="spellEnd"/>
+      <w:r>
+        <w:rPr>
+          <w:rFonts w:ascii="Arial" w:eastAsia="+mn-ea" w:hAnsi="Arial" w:cs="+mn-cs"/>
+          <w:color w:val="000000"/>
+          <w:kern w:val="24"/>
+          <w:sz w:val="28"/>
+          <w:szCs w:val="28"/>
+        </w:rPr>
+        <w:t xml:space="preserve">{1}{2\theta}\|V - </w:t>
+      </w:r>
+      <w:proofErr w:type="spellStart"/>
+      <w:r>
+        <w:rPr>
+          <w:rFonts w:ascii="Arial" w:eastAsia="+mn-ea" w:hAnsi="Arial" w:cs="+mn-cs"/>
+          <w:color w:val="000000"/>
+          <w:kern w:val="24"/>
+          <w:sz w:val="28"/>
+          <w:szCs w:val="28"/>
+        </w:rPr>
+        <w:t>V_k</w:t>
+      </w:r>
+      <w:proofErr w:type="spellEnd"/>
+      <w:r>
+        <w:rPr>
+          <w:rFonts w:ascii="Arial" w:eastAsia="+mn-ea" w:hAnsi="Arial" w:cs="+mn-cs"/>
+          <w:color w:val="000000"/>
+          <w:kern w:val="24"/>
+          <w:sz w:val="28"/>
+          <w:szCs w:val="28"/>
+        </w:rPr>
+        <w:t>\|_F^2 + \lambda \|V\|_F,</w:t>
       </w:r>
     </w:p>
     <w:p>
@@ -596,15 +2229,72 @@
           <w:szCs w:val="28"/>
         </w:rPr>
       </w:pPr>
-      <w:r>
-        <w:rPr>
-          <w:rFonts w:ascii="Arial" w:eastAsia="+mn-ea" w:hAnsi="Arial" w:cs="+mn-cs"/>
-          <w:color w:val="000000"/>
-          <w:kern w:val="24"/>
-          <w:sz w:val="28"/>
-          <w:szCs w:val="28"/>
-        </w:rPr>
-        <w:t>and set $\W^{new} = \W + V_k^{new} - V_k$, where $\theta$ corresponds to the step size of the proximal update.</w:t>
+      <w:proofErr w:type="gramStart"/>
+      <w:r>
+        <w:rPr>
+          <w:rFonts w:ascii="Arial" w:eastAsia="+mn-ea" w:hAnsi="Arial" w:cs="+mn-cs"/>
+          <w:color w:val="000000"/>
+          <w:kern w:val="24"/>
+          <w:sz w:val="28"/>
+          <w:szCs w:val="28"/>
+        </w:rPr>
+        <w:lastRenderedPageBreak/>
+        <w:t>and</w:t>
+      </w:r>
+      <w:proofErr w:type="gramEnd"/>
+      <w:r>
+        <w:rPr>
+          <w:rFonts w:ascii="Arial" w:eastAsia="+mn-ea" w:hAnsi="Arial" w:cs="+mn-cs"/>
+          <w:color w:val="000000"/>
+          <w:kern w:val="24"/>
+          <w:sz w:val="28"/>
+          <w:szCs w:val="28"/>
+        </w:rPr>
+        <w:t xml:space="preserve"> set $\W^{new} = \W + </w:t>
+      </w:r>
+      <w:proofErr w:type="spellStart"/>
+      <w:r>
+        <w:rPr>
+          <w:rFonts w:ascii="Arial" w:eastAsia="+mn-ea" w:hAnsi="Arial" w:cs="+mn-cs"/>
+          <w:color w:val="000000"/>
+          <w:kern w:val="24"/>
+          <w:sz w:val="28"/>
+          <w:szCs w:val="28"/>
+        </w:rPr>
+        <w:t>V_k</w:t>
+      </w:r>
+      <w:proofErr w:type="spellEnd"/>
+      <w:r>
+        <w:rPr>
+          <w:rFonts w:ascii="Arial" w:eastAsia="+mn-ea" w:hAnsi="Arial" w:cs="+mn-cs"/>
+          <w:color w:val="000000"/>
+          <w:kern w:val="24"/>
+          <w:sz w:val="28"/>
+          <w:szCs w:val="28"/>
+        </w:rPr>
+        <w:t xml:space="preserve">^{new} - </w:t>
+      </w:r>
+      <w:proofErr w:type="spellStart"/>
+      <w:r>
+        <w:rPr>
+          <w:rFonts w:ascii="Arial" w:eastAsia="+mn-ea" w:hAnsi="Arial" w:cs="+mn-cs"/>
+          <w:color w:val="000000"/>
+          <w:kern w:val="24"/>
+          <w:sz w:val="28"/>
+          <w:szCs w:val="28"/>
+        </w:rPr>
+        <w:t>V_k</w:t>
+      </w:r>
+      <w:proofErr w:type="spellEnd"/>
+      <w:r>
+        <w:rPr>
+          <w:rFonts w:ascii="Arial" w:eastAsia="+mn-ea" w:hAnsi="Arial" w:cs="+mn-cs"/>
+          <w:color w:val="000000"/>
+          <w:kern w:val="24"/>
+          <w:sz w:val="28"/>
+          <w:szCs w:val="28"/>
+        </w:rPr>
+        <w:t>$, where $\theta$ corresponds to the step size of the proximal update.</w:t>
       </w:r>
     </w:p>
     <w:p>
@@ -688,47 +2378,7 @@
           <w:sz w:val="28"/>
           <w:szCs w:val="28"/>
         </w:rPr>
-        <w:t xml:space="preserve"> group-sparse norm penalty to the loss to encourage solutions with fewer features</w:t>
-      </w:r>
-      <w:r>
-        <w:rPr>
-          <w:rFonts w:ascii="Arial" w:eastAsia="+mn-ea" w:hAnsi="Arial" w:cs="+mn-cs"/>
-          <w:color w:val="000000"/>
-          <w:kern w:val="24"/>
-          <w:sz w:val="28"/>
-          <w:szCs w:val="28"/>
-        </w:rPr>
-        <w:t xml:space="preserve"> and</w:t>
-      </w:r>
-      <w:r>
-        <w:rPr>
-          <w:rFonts w:ascii="Arial" w:eastAsia="+mn-ea" w:hAnsi="Arial" w:cs="+mn-cs"/>
-          <w:color w:val="000000"/>
-          <w:kern w:val="24"/>
-          <w:sz w:val="28"/>
-          <w:szCs w:val="28"/>
-        </w:rPr>
-        <w:t xml:space="preserve"> obtain</w:t>
-      </w:r>
-      <w:r>
-        <w:rPr>
-          <w:rFonts w:ascii="Arial" w:eastAsia="+mn-ea" w:hAnsi="Arial" w:cs="+mn-cs"/>
-          <w:color w:val="000000"/>
-          <w:kern w:val="24"/>
-          <w:sz w:val="28"/>
-          <w:szCs w:val="28"/>
-        </w:rPr>
-        <w:t xml:space="preserve"> the following objective</w:t>
-      </w:r>
-      <w:r>
-        <w:rPr>
-          <w:rFonts w:ascii="Arial" w:eastAsia="+mn-ea" w:hAnsi="Arial" w:cs="+mn-cs"/>
-          <w:color w:val="000000"/>
-          <w:kern w:val="24"/>
-          <w:sz w:val="28"/>
-          <w:szCs w:val="28"/>
-        </w:rPr>
-        <w:t>:</w:t>
+        <w:t xml:space="preserve"> group-sparse norm penalty to the loss to encourage solutions with fewer features and obtain the following objective:</w:t>
       </w:r>
     </w:p>
     <w:p>
@@ -1022,8 +2672,6 @@
                     </w:rPr>
                     <m:t>k=0</m:t>
                   </m:r>
-                  <w:bookmarkStart w:id="0" w:name="_GoBack"/>
-                  <w:bookmarkEnd w:id="0"/>
                 </m:sub>
                 <m:sup>
                   <m:r>
@@ -1574,17 +3222,7 @@
               <w:sz w:val="28"/>
               <w:szCs w:val="28"/>
             </w:rPr>
-            <m:t>+</m:t>
-          </m:r>
-          <m:r>
-            <w:rPr>
-              <w:rFonts w:ascii="Cambria Math" w:eastAsia="+mn-ea" w:hAnsi="Cambria Math" w:cs="+mn-cs"/>
-              <w:color w:val="000000"/>
-              <w:kern w:val="24"/>
-              <w:sz w:val="28"/>
-              <w:szCs w:val="28"/>
-            </w:rPr>
-            <m:t>λ</m:t>
+            <m:t>+λ</m:t>
           </m:r>
           <m:nary>
             <m:naryPr>
@@ -1749,15 +3387,27 @@
           <w:szCs w:val="28"/>
         </w:rPr>
       </w:pPr>
-      <w:r>
-        <w:rPr>
-          <w:rFonts w:ascii="Arial" w:eastAsia="+mn-ea" w:hAnsi="Arial" w:cs="+mn-cs"/>
-          <w:color w:val="000000"/>
-          <w:kern w:val="24"/>
-          <w:sz w:val="28"/>
-          <w:szCs w:val="28"/>
-        </w:rPr>
-        <w:t xml:space="preserve">L(\Vg) = </w:t>
+      <w:proofErr w:type="gramStart"/>
+      <w:r>
+        <w:rPr>
+          <w:rFonts w:ascii="Arial" w:eastAsia="+mn-ea" w:hAnsi="Arial" w:cs="+mn-cs"/>
+          <w:color w:val="000000"/>
+          <w:kern w:val="24"/>
+          <w:sz w:val="28"/>
+          <w:szCs w:val="28"/>
+        </w:rPr>
+        <w:t>L(</w:t>
+      </w:r>
+      <w:proofErr w:type="gramEnd"/>
+      <w:r>
+        <w:rPr>
+          <w:rFonts w:ascii="Arial" w:eastAsia="+mn-ea" w:hAnsi="Arial" w:cs="+mn-cs"/>
+          <w:color w:val="000000"/>
+          <w:kern w:val="24"/>
+          <w:sz w:val="28"/>
+          <w:szCs w:val="28"/>
+        </w:rPr>
+        <w:t xml:space="preserve">\Vg) = </w:t>
       </w:r>
     </w:p>
     <w:p>
@@ -1778,7 +3428,183 @@
           <w:sz w:val="28"/>
           <w:szCs w:val="28"/>
         </w:rPr>
-        <w:t xml:space="preserve">  \min_{\Vg} \sum_{\trip \in \cal{T}}   l_{\W}(\qt, \pt^+, \pt^-) - \alpha \log \det(\sum_{k=0}^{d}{\Vk}) + \lambda \sum_{k=1}^d \|V_k\|_F \quad.</w:t>
+        <w:t xml:space="preserve">  \min_{\Vg} \sum_{\trip \in \</w:t>
+      </w:r>
+      <w:proofErr w:type="spellStart"/>
+      <w:r>
+        <w:rPr>
+          <w:rFonts w:ascii="Arial" w:eastAsia="+mn-ea" w:hAnsi="Arial" w:cs="+mn-cs"/>
+          <w:color w:val="000000"/>
+          <w:kern w:val="24"/>
+          <w:sz w:val="28"/>
+          <w:szCs w:val="28"/>
+        </w:rPr>
+        <w:t>cal</w:t>
+      </w:r>
+      <w:proofErr w:type="spellEnd"/>
+      <w:r>
+        <w:rPr>
+          <w:rFonts w:ascii="Arial" w:eastAsia="+mn-ea" w:hAnsi="Arial" w:cs="+mn-cs"/>
+          <w:color w:val="000000"/>
+          <w:kern w:val="24"/>
+          <w:sz w:val="28"/>
+          <w:szCs w:val="28"/>
+        </w:rPr>
+        <w:t>{T}}   l</w:t>
+      </w:r>
+      <w:proofErr w:type="gramStart"/>
+      <w:r>
+        <w:rPr>
+          <w:rFonts w:ascii="Arial" w:eastAsia="+mn-ea" w:hAnsi="Arial" w:cs="+mn-cs"/>
+          <w:color w:val="000000"/>
+          <w:kern w:val="24"/>
+          <w:sz w:val="28"/>
+          <w:szCs w:val="28"/>
+        </w:rPr>
+        <w:t>_{</w:t>
+      </w:r>
+      <w:proofErr w:type="gramEnd"/>
+      <w:r>
+        <w:rPr>
+          <w:rFonts w:ascii="Arial" w:eastAsia="+mn-ea" w:hAnsi="Arial" w:cs="+mn-cs"/>
+          <w:color w:val="000000"/>
+          <w:kern w:val="24"/>
+          <w:sz w:val="28"/>
+          <w:szCs w:val="28"/>
+        </w:rPr>
+        <w:t>\W}(\</w:t>
+      </w:r>
+      <w:proofErr w:type="spellStart"/>
+      <w:r>
+        <w:rPr>
+          <w:rFonts w:ascii="Arial" w:eastAsia="+mn-ea" w:hAnsi="Arial" w:cs="+mn-cs"/>
+          <w:color w:val="000000"/>
+          <w:kern w:val="24"/>
+          <w:sz w:val="28"/>
+          <w:szCs w:val="28"/>
+        </w:rPr>
+        <w:t>qt</w:t>
+      </w:r>
+      <w:proofErr w:type="spellEnd"/>
+      <w:r>
+        <w:rPr>
+          <w:rFonts w:ascii="Arial" w:eastAsia="+mn-ea" w:hAnsi="Arial" w:cs="+mn-cs"/>
+          <w:color w:val="000000"/>
+          <w:kern w:val="24"/>
+          <w:sz w:val="28"/>
+          <w:szCs w:val="28"/>
+        </w:rPr>
+        <w:t>, \</w:t>
+      </w:r>
+      <w:proofErr w:type="spellStart"/>
+      <w:r>
+        <w:rPr>
+          <w:rFonts w:ascii="Arial" w:eastAsia="+mn-ea" w:hAnsi="Arial" w:cs="+mn-cs"/>
+          <w:color w:val="000000"/>
+          <w:kern w:val="24"/>
+          <w:sz w:val="28"/>
+          <w:szCs w:val="28"/>
+        </w:rPr>
+        <w:t>pt</w:t>
+      </w:r>
+      <w:proofErr w:type="spellEnd"/>
+      <w:r>
+        <w:rPr>
+          <w:rFonts w:ascii="Arial" w:eastAsia="+mn-ea" w:hAnsi="Arial" w:cs="+mn-cs"/>
+          <w:color w:val="000000"/>
+          <w:kern w:val="24"/>
+          <w:sz w:val="28"/>
+          <w:szCs w:val="28"/>
+        </w:rPr>
+        <w:t>^+, \</w:t>
+      </w:r>
+      <w:proofErr w:type="spellStart"/>
+      <w:r>
+        <w:rPr>
+          <w:rFonts w:ascii="Arial" w:eastAsia="+mn-ea" w:hAnsi="Arial" w:cs="+mn-cs"/>
+          <w:color w:val="000000"/>
+          <w:kern w:val="24"/>
+          <w:sz w:val="28"/>
+          <w:szCs w:val="28"/>
+        </w:rPr>
+        <w:t>pt</w:t>
+      </w:r>
+      <w:proofErr w:type="spellEnd"/>
+      <w:r>
+        <w:rPr>
+          <w:rFonts w:ascii="Arial" w:eastAsia="+mn-ea" w:hAnsi="Arial" w:cs="+mn-cs"/>
+          <w:color w:val="000000"/>
+          <w:kern w:val="24"/>
+          <w:sz w:val="28"/>
+          <w:szCs w:val="28"/>
+        </w:rPr>
+        <w:t>^-) - \alpha \log \</w:t>
+      </w:r>
+      <w:proofErr w:type="spellStart"/>
+      <w:r>
+        <w:rPr>
+          <w:rFonts w:ascii="Arial" w:eastAsia="+mn-ea" w:hAnsi="Arial" w:cs="+mn-cs"/>
+          <w:color w:val="000000"/>
+          <w:kern w:val="24"/>
+          <w:sz w:val="28"/>
+          <w:szCs w:val="28"/>
+        </w:rPr>
+        <w:t>det</w:t>
+      </w:r>
+      <w:proofErr w:type="spellEnd"/>
+      <w:r>
+        <w:rPr>
+          <w:rFonts w:ascii="Arial" w:eastAsia="+mn-ea" w:hAnsi="Arial" w:cs="+mn-cs"/>
+          <w:color w:val="000000"/>
+          <w:kern w:val="24"/>
+          <w:sz w:val="28"/>
+          <w:szCs w:val="28"/>
+        </w:rPr>
+        <w:t>(\sum_{k=0}^{d}{\</w:t>
+      </w:r>
+      <w:proofErr w:type="spellStart"/>
+      <w:r>
+        <w:rPr>
+          <w:rFonts w:ascii="Arial" w:eastAsia="+mn-ea" w:hAnsi="Arial" w:cs="+mn-cs"/>
+          <w:color w:val="000000"/>
+          <w:kern w:val="24"/>
+          <w:sz w:val="28"/>
+          <w:szCs w:val="28"/>
+        </w:rPr>
+        <w:t>Vk</w:t>
+      </w:r>
+      <w:proofErr w:type="spellEnd"/>
+      <w:r>
+        <w:rPr>
+          <w:rFonts w:ascii="Arial" w:eastAsia="+mn-ea" w:hAnsi="Arial" w:cs="+mn-cs"/>
+          <w:color w:val="000000"/>
+          <w:kern w:val="24"/>
+          <w:sz w:val="28"/>
+          <w:szCs w:val="28"/>
+        </w:rPr>
+        <w:t>}) + \lambda \sum_{k=1}^d \|</w:t>
+      </w:r>
+      <w:proofErr w:type="spellStart"/>
+      <w:r>
+        <w:rPr>
+          <w:rFonts w:ascii="Arial" w:eastAsia="+mn-ea" w:hAnsi="Arial" w:cs="+mn-cs"/>
+          <w:color w:val="000000"/>
+          <w:kern w:val="24"/>
+          <w:sz w:val="28"/>
+          <w:szCs w:val="28"/>
+        </w:rPr>
+        <w:t>V_k</w:t>
+      </w:r>
+      <w:proofErr w:type="spellEnd"/>
+      <w:r>
+        <w:rPr>
+          <w:rFonts w:ascii="Arial" w:eastAsia="+mn-ea" w:hAnsi="Arial" w:cs="+mn-cs"/>
+          <w:color w:val="000000"/>
+          <w:kern w:val="24"/>
+          <w:sz w:val="28"/>
+          <w:szCs w:val="28"/>
+        </w:rPr>
+        <w:t>\|_F \quad.</w:t>
       </w:r>
       <w:r>
         <w:rPr>
@@ -2159,27 +3985,7 @@
           <w:sz w:val="102"/>
           <w:szCs w:val="102"/>
         </w:rPr>
-        <w:t xml:space="preserve"> </w:t>
-      </w:r>
-      <w:r>
-        <w:rPr>
-          <w:rFonts w:ascii="Arial" w:eastAsia="+mn-ea" w:hAnsi="Arial" w:cs="+mn-cs"/>
-          <w:color w:val="000000"/>
-          <w:kern w:val="24"/>
-          <w:sz w:val="102"/>
-          <w:szCs w:val="102"/>
-        </w:rPr>
-        <w:t>row and column, with an all-zeros diagonal</w:t>
-      </w:r>
-      <w:r>
-        <w:rPr>
-          <w:rFonts w:ascii="Arial" w:eastAsia="+mn-ea" w:hAnsi="Arial" w:cs="+mn-cs"/>
-          <w:color w:val="000000"/>
-          <w:kern w:val="24"/>
-          <w:sz w:val="102"/>
-          <w:szCs w:val="102"/>
-        </w:rPr>
-        <w:t xml:space="preserve">. </w:t>
+        <w:t xml:space="preserve"> row and column, with an all-zeros diagonal. </w:t>
       </w:r>
     </w:p>
     <w:p>
@@ -2212,7 +4018,29 @@
           <w:sz w:val="102"/>
           <w:szCs w:val="102"/>
         </w:rPr>
-        <w:t xml:space="preserve"> is the sum </w:t>
+        <w:t xml:space="preserve"> </w:t>
+      </w:r>
+      <w:proofErr w:type="gramStart"/>
+      <w:r>
+        <w:rPr>
+          <w:rFonts w:ascii="Arial" w:eastAsia="+mn-ea" w:hAnsi="Arial" w:cs="+mn-cs"/>
+          <w:color w:val="000000"/>
+          <w:kern w:val="24"/>
+          <w:sz w:val="102"/>
+          <w:szCs w:val="102"/>
+        </w:rPr>
+        <w:t>is</w:t>
+      </w:r>
+      <w:proofErr w:type="gramEnd"/>
+      <w:r>
+        <w:rPr>
+          <w:rFonts w:ascii="Arial" w:eastAsia="+mn-ea" w:hAnsi="Arial" w:cs="+mn-cs"/>
+          <w:color w:val="000000"/>
+          <w:kern w:val="24"/>
+          <w:sz w:val="102"/>
+          <w:szCs w:val="102"/>
+        </w:rPr>
+        <w:t xml:space="preserve"> the sum </w:t>
       </w:r>
       <m:oMath>
         <m:r>
@@ -2223,17 +4051,7 @@
             <w:sz w:val="102"/>
             <w:szCs w:val="102"/>
           </w:rPr>
-          <m:t>W</m:t>
-        </m:r>
-        <m:r>
-          <w:rPr>
-            <w:rFonts w:ascii="Cambria Math" w:eastAsia="+mn-ea" w:hAnsi="Cambria Math" w:cs="+mn-cs"/>
-            <w:color w:val="000000"/>
-            <w:kern w:val="24"/>
-            <w:sz w:val="102"/>
-            <w:szCs w:val="102"/>
-          </w:rPr>
-          <m:t>=</m:t>
+          <m:t>W=</m:t>
         </m:r>
         <m:nary>
           <m:naryPr>
@@ -2356,7 +4174,95 @@
           <w:szCs w:val="20"/>
         </w:rPr>
         <w:lastRenderedPageBreak/>
-        <w:t>$\C^* = \Wscalar^{new} \in \R$ (a scalar), $\B^* = \Wvec^{new} \in \R^{d-1}$ (a column vector) and $A^* = \newW_{2:d,2:d} = \W_{2:d,2:d}\in \R^{(d-1)}$.</w:t>
+        <w:t>$\C^* = \</w:t>
+      </w:r>
+      <w:proofErr w:type="spellStart"/>
+      <w:r>
+        <w:rPr>
+          <w:rFonts w:ascii="Arial" w:eastAsia="+mn-ea" w:hAnsi="Arial" w:cs="+mn-cs"/>
+          <w:color w:val="000000"/>
+          <w:kern w:val="24"/>
+          <w:sz w:val="20"/>
+          <w:szCs w:val="20"/>
+        </w:rPr>
+        <w:t>Wscalar</w:t>
+      </w:r>
+      <w:proofErr w:type="spellEnd"/>
+      <w:r>
+        <w:rPr>
+          <w:rFonts w:ascii="Arial" w:eastAsia="+mn-ea" w:hAnsi="Arial" w:cs="+mn-cs"/>
+          <w:color w:val="000000"/>
+          <w:kern w:val="24"/>
+          <w:sz w:val="20"/>
+          <w:szCs w:val="20"/>
+        </w:rPr>
+        <w:t>^{new} \in \R$ (a scalar), $\B^* = \</w:t>
+      </w:r>
+      <w:proofErr w:type="spellStart"/>
+      <w:r>
+        <w:rPr>
+          <w:rFonts w:ascii="Arial" w:eastAsia="+mn-ea" w:hAnsi="Arial" w:cs="+mn-cs"/>
+          <w:color w:val="000000"/>
+          <w:kern w:val="24"/>
+          <w:sz w:val="20"/>
+          <w:szCs w:val="20"/>
+        </w:rPr>
+        <w:t>Wvec</w:t>
+      </w:r>
+      <w:proofErr w:type="spellEnd"/>
+      <w:r>
+        <w:rPr>
+          <w:rFonts w:ascii="Arial" w:eastAsia="+mn-ea" w:hAnsi="Arial" w:cs="+mn-cs"/>
+          <w:color w:val="000000"/>
+          <w:kern w:val="24"/>
+          <w:sz w:val="20"/>
+          <w:szCs w:val="20"/>
+        </w:rPr>
+        <w:t>^{new} \in \R^{d-1}$ (a column vector) and $A^* = \</w:t>
+      </w:r>
+      <w:proofErr w:type="spellStart"/>
+      <w:r>
+        <w:rPr>
+          <w:rFonts w:ascii="Arial" w:eastAsia="+mn-ea" w:hAnsi="Arial" w:cs="+mn-cs"/>
+          <w:color w:val="000000"/>
+          <w:kern w:val="24"/>
+          <w:sz w:val="20"/>
+          <w:szCs w:val="20"/>
+        </w:rPr>
+        <w:t>newW</w:t>
+      </w:r>
+      <w:proofErr w:type="spellEnd"/>
+      <w:r>
+        <w:rPr>
+          <w:rFonts w:ascii="Arial" w:eastAsia="+mn-ea" w:hAnsi="Arial" w:cs="+mn-cs"/>
+          <w:color w:val="000000"/>
+          <w:kern w:val="24"/>
+          <w:sz w:val="20"/>
+          <w:szCs w:val="20"/>
+        </w:rPr>
+        <w:t>_{2:d</w:t>
+      </w:r>
+      <w:proofErr w:type="gramStart"/>
+      <w:r>
+        <w:rPr>
+          <w:rFonts w:ascii="Arial" w:eastAsia="+mn-ea" w:hAnsi="Arial" w:cs="+mn-cs"/>
+          <w:color w:val="000000"/>
+          <w:kern w:val="24"/>
+          <w:sz w:val="20"/>
+          <w:szCs w:val="20"/>
+        </w:rPr>
+        <w:t>,2:d</w:t>
+      </w:r>
+      <w:proofErr w:type="gramEnd"/>
+      <w:r>
+        <w:rPr>
+          <w:rFonts w:ascii="Arial" w:eastAsia="+mn-ea" w:hAnsi="Arial" w:cs="+mn-cs"/>
+          <w:color w:val="000000"/>
+          <w:kern w:val="24"/>
+          <w:sz w:val="20"/>
+          <w:szCs w:val="20"/>
+        </w:rPr>
+        <w:t>} = \W_{2:d,2:d}\in \R^{(d-1)}$.</w:t>
       </w:r>
     </w:p>
     <w:p>
@@ -2512,7 +4418,31 @@
           <w:sz w:val="102"/>
           <w:szCs w:val="102"/>
         </w:rPr>
-        <w:t xml:space="preserve">(a scalar), </w:t>
+        <w:t>(</w:t>
+      </w:r>
+      <w:proofErr w:type="gramStart"/>
+      <w:r>
+        <w:rPr>
+          <w:rFonts w:ascii="Arial" w:eastAsia="+mn-ea" w:hAnsi="Arial" w:cs="+mn-cs"/>
+          <w:iCs/>
+          <w:color w:val="000000"/>
+          <w:kern w:val="24"/>
+          <w:sz w:val="102"/>
+          <w:szCs w:val="102"/>
+        </w:rPr>
+        <w:t>a</w:t>
+      </w:r>
+      <w:proofErr w:type="gramEnd"/>
+      <w:r>
+        <w:rPr>
+          <w:rFonts w:ascii="Arial" w:eastAsia="+mn-ea" w:hAnsi="Arial" w:cs="+mn-cs"/>
+          <w:iCs/>
+          <w:color w:val="000000"/>
+          <w:kern w:val="24"/>
+          <w:sz w:val="102"/>
+          <w:szCs w:val="102"/>
+        </w:rPr>
+        <w:t xml:space="preserve"> scalar), </w:t>
       </w:r>
       <m:oMath>
         <m:sSup>
@@ -3773,7 +5703,183 @@
           <w:sz w:val="24"/>
           <w:szCs w:val="24"/>
         </w:rPr>
-        <w:t>\min_{\W} \sum_{\trip \in \cal{T}}  l_{\W}(\qt, \pt^+, \pt^-) - \alpha \log \det(\W) + \frac{\beta}{2} \frobsq{\W},</w:t>
+        <w:t>\min_{\W} \sum_{\trip \in \</w:t>
+      </w:r>
+      <w:proofErr w:type="spellStart"/>
+      <w:r>
+        <w:rPr>
+          <w:rFonts w:ascii="Arial" w:eastAsia="+mn-ea" w:hAnsi="Arial" w:cs="+mn-cs"/>
+          <w:color w:val="000000"/>
+          <w:kern w:val="24"/>
+          <w:sz w:val="24"/>
+          <w:szCs w:val="24"/>
+        </w:rPr>
+        <w:t>cal</w:t>
+      </w:r>
+      <w:proofErr w:type="spellEnd"/>
+      <w:r>
+        <w:rPr>
+          <w:rFonts w:ascii="Arial" w:eastAsia="+mn-ea" w:hAnsi="Arial" w:cs="+mn-cs"/>
+          <w:color w:val="000000"/>
+          <w:kern w:val="24"/>
+          <w:sz w:val="24"/>
+          <w:szCs w:val="24"/>
+        </w:rPr>
+        <w:t>{T}</w:t>
+      </w:r>
+      <w:proofErr w:type="gramStart"/>
+      <w:r>
+        <w:rPr>
+          <w:rFonts w:ascii="Arial" w:eastAsia="+mn-ea" w:hAnsi="Arial" w:cs="+mn-cs"/>
+          <w:color w:val="000000"/>
+          <w:kern w:val="24"/>
+          <w:sz w:val="24"/>
+          <w:szCs w:val="24"/>
+        </w:rPr>
+        <w:t>}  l</w:t>
+      </w:r>
+      <w:proofErr w:type="gramEnd"/>
+      <w:r>
+        <w:rPr>
+          <w:rFonts w:ascii="Arial" w:eastAsia="+mn-ea" w:hAnsi="Arial" w:cs="+mn-cs"/>
+          <w:color w:val="000000"/>
+          <w:kern w:val="24"/>
+          <w:sz w:val="24"/>
+          <w:szCs w:val="24"/>
+        </w:rPr>
+        <w:t>_{\W}(\</w:t>
+      </w:r>
+      <w:proofErr w:type="spellStart"/>
+      <w:r>
+        <w:rPr>
+          <w:rFonts w:ascii="Arial" w:eastAsia="+mn-ea" w:hAnsi="Arial" w:cs="+mn-cs"/>
+          <w:color w:val="000000"/>
+          <w:kern w:val="24"/>
+          <w:sz w:val="24"/>
+          <w:szCs w:val="24"/>
+        </w:rPr>
+        <w:t>qt</w:t>
+      </w:r>
+      <w:proofErr w:type="spellEnd"/>
+      <w:r>
+        <w:rPr>
+          <w:rFonts w:ascii="Arial" w:eastAsia="+mn-ea" w:hAnsi="Arial" w:cs="+mn-cs"/>
+          <w:color w:val="000000"/>
+          <w:kern w:val="24"/>
+          <w:sz w:val="24"/>
+          <w:szCs w:val="24"/>
+        </w:rPr>
+        <w:t>, \</w:t>
+      </w:r>
+      <w:proofErr w:type="spellStart"/>
+      <w:r>
+        <w:rPr>
+          <w:rFonts w:ascii="Arial" w:eastAsia="+mn-ea" w:hAnsi="Arial" w:cs="+mn-cs"/>
+          <w:color w:val="000000"/>
+          <w:kern w:val="24"/>
+          <w:sz w:val="24"/>
+          <w:szCs w:val="24"/>
+        </w:rPr>
+        <w:t>pt</w:t>
+      </w:r>
+      <w:proofErr w:type="spellEnd"/>
+      <w:r>
+        <w:rPr>
+          <w:rFonts w:ascii="Arial" w:eastAsia="+mn-ea" w:hAnsi="Arial" w:cs="+mn-cs"/>
+          <w:color w:val="000000"/>
+          <w:kern w:val="24"/>
+          <w:sz w:val="24"/>
+          <w:szCs w:val="24"/>
+        </w:rPr>
+        <w:t>^+, \</w:t>
+      </w:r>
+      <w:proofErr w:type="spellStart"/>
+      <w:r>
+        <w:rPr>
+          <w:rFonts w:ascii="Arial" w:eastAsia="+mn-ea" w:hAnsi="Arial" w:cs="+mn-cs"/>
+          <w:color w:val="000000"/>
+          <w:kern w:val="24"/>
+          <w:sz w:val="24"/>
+          <w:szCs w:val="24"/>
+        </w:rPr>
+        <w:t>pt</w:t>
+      </w:r>
+      <w:proofErr w:type="spellEnd"/>
+      <w:r>
+        <w:rPr>
+          <w:rFonts w:ascii="Arial" w:eastAsia="+mn-ea" w:hAnsi="Arial" w:cs="+mn-cs"/>
+          <w:color w:val="000000"/>
+          <w:kern w:val="24"/>
+          <w:sz w:val="24"/>
+          <w:szCs w:val="24"/>
+        </w:rPr>
+        <w:t>^-) - \alpha \log \</w:t>
+      </w:r>
+      <w:proofErr w:type="spellStart"/>
+      <w:r>
+        <w:rPr>
+          <w:rFonts w:ascii="Arial" w:eastAsia="+mn-ea" w:hAnsi="Arial" w:cs="+mn-cs"/>
+          <w:color w:val="000000"/>
+          <w:kern w:val="24"/>
+          <w:sz w:val="24"/>
+          <w:szCs w:val="24"/>
+        </w:rPr>
+        <w:t>det</w:t>
+      </w:r>
+      <w:proofErr w:type="spellEnd"/>
+      <w:r>
+        <w:rPr>
+          <w:rFonts w:ascii="Arial" w:eastAsia="+mn-ea" w:hAnsi="Arial" w:cs="+mn-cs"/>
+          <w:color w:val="000000"/>
+          <w:kern w:val="24"/>
+          <w:sz w:val="24"/>
+          <w:szCs w:val="24"/>
+        </w:rPr>
+        <w:t>(\W) + \</w:t>
+      </w:r>
+      <w:proofErr w:type="spellStart"/>
+      <w:r>
+        <w:rPr>
+          <w:rFonts w:ascii="Arial" w:eastAsia="+mn-ea" w:hAnsi="Arial" w:cs="+mn-cs"/>
+          <w:color w:val="000000"/>
+          <w:kern w:val="24"/>
+          <w:sz w:val="24"/>
+          <w:szCs w:val="24"/>
+        </w:rPr>
+        <w:t>frac</w:t>
+      </w:r>
+      <w:proofErr w:type="spellEnd"/>
+      <w:r>
+        <w:rPr>
+          <w:rFonts w:ascii="Arial" w:eastAsia="+mn-ea" w:hAnsi="Arial" w:cs="+mn-cs"/>
+          <w:color w:val="000000"/>
+          <w:kern w:val="24"/>
+          <w:sz w:val="24"/>
+          <w:szCs w:val="24"/>
+        </w:rPr>
+        <w:t>{\beta}{2} \</w:t>
+      </w:r>
+      <w:proofErr w:type="spellStart"/>
+      <w:r>
+        <w:rPr>
+          <w:rFonts w:ascii="Arial" w:eastAsia="+mn-ea" w:hAnsi="Arial" w:cs="+mn-cs"/>
+          <w:color w:val="000000"/>
+          <w:kern w:val="24"/>
+          <w:sz w:val="24"/>
+          <w:szCs w:val="24"/>
+        </w:rPr>
+        <w:t>frobsq</w:t>
+      </w:r>
+      <w:proofErr w:type="spellEnd"/>
+      <w:r>
+        <w:rPr>
+          <w:rFonts w:ascii="Arial" w:eastAsia="+mn-ea" w:hAnsi="Arial" w:cs="+mn-cs"/>
+          <w:color w:val="000000"/>
+          <w:kern w:val="24"/>
+          <w:sz w:val="24"/>
+          <w:szCs w:val="24"/>
+        </w:rPr>
+        <w:t>{\W},</w:t>
       </w:r>
     </w:p>
     <w:p>
@@ -3902,8 +6008,20 @@
           <w:sz w:val="102"/>
           <w:szCs w:val="102"/>
         </w:rPr>
-        <w:t xml:space="preserve"> using a bilinear form parametrized by a model </w:t>
-      </w:r>
+        <w:t xml:space="preserve"> using a bilinear form parametrized by a </w:t>
+      </w:r>
+      <w:proofErr w:type="gramStart"/>
+      <w:r>
+        <w:rPr>
+          <w:rFonts w:ascii="Arial" w:eastAsia="+mn-ea" w:hAnsi="Arial" w:cs="+mn-cs"/>
+          <w:color w:val="000000"/>
+          <w:kern w:val="24"/>
+          <w:sz w:val="102"/>
+          <w:szCs w:val="102"/>
+        </w:rPr>
+        <w:t xml:space="preserve">model </w:t>
+      </w:r>
+      <w:proofErr w:type="gramEnd"/>
       <m:oMath>
         <m:r>
           <w:rPr>
@@ -4261,8 +6379,20 @@
           <w:sz w:val="102"/>
           <w:szCs w:val="102"/>
         </w:rPr>
-        <w:t xml:space="preserve"> through the matrix </w:t>
-      </w:r>
+        <w:t xml:space="preserve"> through the </w:t>
+      </w:r>
+      <w:proofErr w:type="gramStart"/>
+      <w:r>
+        <w:rPr>
+          <w:rFonts w:ascii="Arial" w:eastAsia="+mn-ea" w:hAnsi="Arial" w:cs="+mn-cs"/>
+          <w:color w:val="000000"/>
+          <w:kern w:val="24"/>
+          <w:sz w:val="102"/>
+          <w:szCs w:val="102"/>
+        </w:rPr>
+        <w:t xml:space="preserve">matrix </w:t>
+      </w:r>
+      <w:proofErr w:type="gramEnd"/>
       <m:oMath>
         <m:r>
           <w:rPr>
@@ -4420,6 +6550,7 @@
         </w:rPr>
         <w:t xml:space="preserve">. </w:t>
       </w:r>
+      <w:proofErr w:type="gramStart"/>
       <w:r>
         <w:rPr>
           <w:rFonts w:ascii="Arial" w:eastAsia="+mn-ea" w:hAnsi="Arial" w:cs="+mn-cs"/>
@@ -4430,6 +6561,7 @@
         </w:rPr>
         <w:t>zzzz</w:t>
       </w:r>
+      <w:proofErr w:type="gramEnd"/>
     </w:p>
     <w:sectPr>
       <w:pgSz w:w="12240" w:h="15840"/>
@@ -5141,7 +7273,7 @@
 </file>
 
 <file path=customXml/itemProps1.xml><?xml version="1.0" encoding="utf-8"?>
-<ds:datastoreItem xmlns:ds="http://schemas.openxmlformats.org/officeDocument/2006/customXml" ds:itemID="{15FE83C4-B89C-4481-9763-4E722DB1A31A}">
+<ds:datastoreItem xmlns:ds="http://schemas.openxmlformats.org/officeDocument/2006/customXml" ds:itemID="{3F30A03F-FB28-4EC9-A267-B78145F07E95}">
   <ds:schemaRefs>
     <ds:schemaRef ds:uri="http://schemas.openxmlformats.org/officeDocument/2006/bibliography"/>
   </ds:schemaRefs>

</xml_diff>